<commit_message>
diagramme de cas d'utilisation de recrutement et de départ
</commit_message>
<xml_diff>
--- a/Rapport stage/RapportProjet.docx
+++ b/Rapport stage/RapportProjet.docx
@@ -6404,7 +6404,7 @@
           <w:sz w:val="24"/>
           <w:szCs w:val="24"/>
         </w:rPr>
-        <w:t xml:space="preserve">Une fois visé par le Directeur des Marchés Publics, ce certificat est transmis à la DRH de la DGBF qui produit </w:t>
+        <w:t xml:space="preserve">Une fois visé par le Directeur des Marchés Publics, ce certificat est transmis à la DRH de la DGBF qui produit à son tour un certificat de prise de service signé par le Directeur Général du Budget et </w:t>
       </w:r>
       <w:r>
         <w:rPr>
@@ -6413,7 +6413,7 @@
           <w:szCs w:val="24"/>
         </w:rPr>
         <w:lastRenderedPageBreak/>
-        <w:t>à son tour un certificat de prise de service signé par le Directeur Général du Budget et des Finances. Ce dernier certificat sera ensuite achemin</w:t>
+        <w:t>des Finances. Ce dernier certificat sera ensuite achemin</w:t>
       </w:r>
       <w:r>
         <w:rPr>
@@ -7094,7 +7094,47 @@
           <w:sz w:val="24"/>
           <w:szCs w:val="24"/>
         </w:rPr>
-        <w:t xml:space="preserve"> (attestation </w:t>
+        <w:t xml:space="preserve"> (attestation de travail ou certificat de présence)</w:t>
+      </w:r>
+      <w:r>
+        <w:rPr>
+          <w:rFonts w:asciiTheme="majorHAnsi" w:hAnsiTheme="majorHAnsi"/>
+          <w:sz w:val="24"/>
+          <w:szCs w:val="24"/>
+        </w:rPr>
+        <w:t xml:space="preserve">. </w:t>
+      </w:r>
+      <w:r>
+        <w:rPr>
+          <w:rFonts w:asciiTheme="majorHAnsi" w:hAnsiTheme="majorHAnsi"/>
+          <w:sz w:val="24"/>
+          <w:szCs w:val="24"/>
+        </w:rPr>
+        <w:t>Après rédact</w:t>
+      </w:r>
+      <w:r>
+        <w:rPr>
+          <w:rFonts w:asciiTheme="majorHAnsi" w:hAnsiTheme="majorHAnsi"/>
+          <w:sz w:val="24"/>
+          <w:szCs w:val="24"/>
+        </w:rPr>
+        <w:t xml:space="preserve">ion, </w:t>
+      </w:r>
+      <w:r>
+        <w:rPr>
+          <w:rFonts w:asciiTheme="majorHAnsi" w:hAnsiTheme="majorHAnsi"/>
+          <w:sz w:val="24"/>
+          <w:szCs w:val="24"/>
+        </w:rPr>
+        <w:t xml:space="preserve">ces actes sont transmis </w:t>
+      </w:r>
+      <w:r>
+        <w:rPr>
+          <w:rFonts w:asciiTheme="majorHAnsi" w:hAnsiTheme="majorHAnsi"/>
+          <w:sz w:val="24"/>
+          <w:szCs w:val="24"/>
+        </w:rPr>
+        <w:t xml:space="preserve">au </w:t>
       </w:r>
       <w:r>
         <w:rPr>
@@ -7103,47 +7143,7 @@
           <w:szCs w:val="24"/>
         </w:rPr>
         <w:lastRenderedPageBreak/>
-        <w:t>de travail ou certificat de présence)</w:t>
-      </w:r>
-      <w:r>
-        <w:rPr>
-          <w:rFonts w:asciiTheme="majorHAnsi" w:hAnsiTheme="majorHAnsi"/>
-          <w:sz w:val="24"/>
-          <w:szCs w:val="24"/>
-        </w:rPr>
-        <w:t xml:space="preserve">. </w:t>
-      </w:r>
-      <w:r>
-        <w:rPr>
-          <w:rFonts w:asciiTheme="majorHAnsi" w:hAnsiTheme="majorHAnsi"/>
-          <w:sz w:val="24"/>
-          <w:szCs w:val="24"/>
-        </w:rPr>
-        <w:t>Après rédact</w:t>
-      </w:r>
-      <w:r>
-        <w:rPr>
-          <w:rFonts w:asciiTheme="majorHAnsi" w:hAnsiTheme="majorHAnsi"/>
-          <w:sz w:val="24"/>
-          <w:szCs w:val="24"/>
-        </w:rPr>
-        <w:t xml:space="preserve">ion, </w:t>
-      </w:r>
-      <w:r>
-        <w:rPr>
-          <w:rFonts w:asciiTheme="majorHAnsi" w:hAnsiTheme="majorHAnsi"/>
-          <w:sz w:val="24"/>
-          <w:szCs w:val="24"/>
-        </w:rPr>
-        <w:t xml:space="preserve">ces actes sont transmis </w:t>
-      </w:r>
-      <w:r>
-        <w:rPr>
-          <w:rFonts w:asciiTheme="majorHAnsi" w:hAnsiTheme="majorHAnsi"/>
-          <w:sz w:val="24"/>
-          <w:szCs w:val="24"/>
-        </w:rPr>
-        <w:t xml:space="preserve">au Directeur des Marchés Publics pour signature. </w:t>
+        <w:t xml:space="preserve">Directeur des Marchés Publics pour signature. </w:t>
       </w:r>
       <w:r>
         <w:rPr>
@@ -7153,17 +7153,6 @@
         </w:rPr>
         <w:t xml:space="preserve">Une fois signés, lesdits actes sont transmis aux agents demandeurs pour servir et valoir ce que de droit. </w:t>
       </w:r>
-    </w:p>
-    <w:p>
-      <w:pPr>
-        <w:spacing w:after="0"/>
-        <w:jc w:val="both"/>
-        <w:rPr>
-          <w:rFonts w:asciiTheme="majorHAnsi" w:hAnsiTheme="majorHAnsi"/>
-          <w:sz w:val="24"/>
-          <w:szCs w:val="24"/>
-        </w:rPr>
-      </w:pPr>
     </w:p>
     <w:p>
       <w:pPr>
@@ -8719,16 +8708,7 @@
           <w:sz w:val="24"/>
           <w:szCs w:val="24"/>
         </w:rPr>
-        <w:t xml:space="preserve"> Il est parfois nécessaire pour certains agents de </w:t>
-      </w:r>
-      <w:r>
-        <w:rPr>
-          <w:rFonts w:asciiTheme="majorHAnsi" w:hAnsiTheme="majorHAnsi"/>
-          <w:sz w:val="24"/>
-          <w:szCs w:val="24"/>
-        </w:rPr>
-        <w:lastRenderedPageBreak/>
-        <w:t>ces services distants d’effectuer</w:t>
+        <w:t xml:space="preserve"> Il est parfois nécessaire pour certains agents de ces services distants d’effectuer</w:t>
       </w:r>
       <w:r>
         <w:rPr>
@@ -8794,6 +8774,7 @@
           <w:sz w:val="24"/>
           <w:szCs w:val="24"/>
         </w:rPr>
+        <w:lastRenderedPageBreak/>
         <w:t xml:space="preserve">Le manque de </w:t>
       </w:r>
       <w:r>
@@ -9314,8 +9295,6 @@
         </w:rPr>
         <w:t>Comment mettre à disposition des statistiques fiables sur le personnel de la Direction des Marchés Publics en temps réel ?</w:t>
       </w:r>
-      <w:bookmarkStart w:id="14" w:name="_GoBack"/>
-      <w:bookmarkEnd w:id="14"/>
     </w:p>
     <w:p>
       <w:pPr>
@@ -9326,30 +9305,129 @@
         </w:numPr>
         <w:ind w:left="1134" w:hanging="567"/>
       </w:pPr>
-      <w:bookmarkStart w:id="15" w:name="_Toc38900929"/>
+      <w:bookmarkStart w:id="14" w:name="_Toc38900929"/>
       <w:r>
         <w:t>Solution</w:t>
       </w:r>
       <w:r>
         <w:t>s et choix de la solution retenue</w:t>
       </w:r>
+      <w:bookmarkEnd w:id="14"/>
+    </w:p>
+    <w:p>
+      <w:pPr>
+        <w:pStyle w:val="Paragraphedeliste"/>
+        <w:numPr>
+          <w:ilvl w:val="0"/>
+          <w:numId w:val="38"/>
+        </w:numPr>
+      </w:pPr>
+      <w:r>
+        <w:t>Solution de bureau</w:t>
+      </w:r>
+    </w:p>
+    <w:p>
+      <w:pPr>
+        <w:pStyle w:val="Paragraphedeliste"/>
+        <w:numPr>
+          <w:ilvl w:val="0"/>
+          <w:numId w:val="38"/>
+        </w:numPr>
+      </w:pPr>
+      <w:r>
+        <w:t>Solution web</w:t>
+      </w:r>
+    </w:p>
+    <w:p>
+      <w:pPr>
+        <w:pStyle w:val="Paragraphedeliste"/>
+        <w:numPr>
+          <w:ilvl w:val="0"/>
+          <w:numId w:val="38"/>
+        </w:numPr>
+      </w:pPr>
+      <w:r>
+        <w:t>Solution déjà existante</w:t>
+      </w:r>
+    </w:p>
+    <w:p>
+      <w:pPr>
+        <w:pStyle w:val="Paragraphedeliste"/>
+        <w:numPr>
+          <w:ilvl w:val="0"/>
+          <w:numId w:val="36"/>
+        </w:numPr>
+        <w:ind w:left="1134" w:hanging="283"/>
+      </w:pPr>
+      <w:r>
+        <w:t>Eurecia</w:t>
+      </w:r>
+      <w:r>
+        <w:t xml:space="preserve"> (Hebergement sur server </w:t>
+      </w:r>
+      <w:r>
+        <w:t>tiers</w:t>
+      </w:r>
+      <w:r>
+        <w:t>,</w:t>
+      </w:r>
+      <w:r>
+        <w:t xml:space="preserve"> tarification mensuel selon le nombre du personnel) </w:t>
+      </w:r>
+      <w:r>
+        <w:t xml:space="preserve"> </w:t>
+      </w:r>
+    </w:p>
+    <w:p>
+      <w:pPr>
+        <w:pStyle w:val="Paragraphedeliste"/>
+        <w:numPr>
+          <w:ilvl w:val="0"/>
+          <w:numId w:val="36"/>
+        </w:numPr>
+        <w:ind w:left="1134" w:hanging="283"/>
+      </w:pPr>
+      <w:r>
+        <w:t>Sage</w:t>
+      </w:r>
+    </w:p>
+    <w:p>
+      <w:pPr>
+        <w:pStyle w:val="Paragraphedeliste"/>
+        <w:numPr>
+          <w:ilvl w:val="0"/>
+          <w:numId w:val="36"/>
+        </w:numPr>
+        <w:ind w:left="1134" w:hanging="283"/>
+      </w:pPr>
+      <w:r>
+        <w:lastRenderedPageBreak/>
+        <w:t>Adequasys</w:t>
+      </w:r>
+    </w:p>
+    <w:p>
+      <w:pPr>
+        <w:pStyle w:val="Paragraphedeliste"/>
+        <w:numPr>
+          <w:ilvl w:val="0"/>
+          <w:numId w:val="36"/>
+        </w:numPr>
+        <w:ind w:left="1134" w:hanging="283"/>
+      </w:pPr>
+      <w:r>
+        <w:t>Odoo</w:t>
+      </w:r>
+    </w:p>
+    <w:p/>
+    <w:p>
+      <w:pPr>
+        <w:pStyle w:val="Titre1"/>
+      </w:pPr>
+      <w:bookmarkStart w:id="15" w:name="_Toc38900930"/>
+      <w:r>
+        <w:t>PARTIE II : ETUDE CONCEPTUELLE DE LA SOLUTION</w:t>
+      </w:r>
       <w:bookmarkEnd w:id="15"/>
-    </w:p>
-    <w:p>
-      <w:r>
-        <w:br w:type="page"/>
-      </w:r>
-    </w:p>
-    <w:p/>
-    <w:p>
-      <w:pPr>
-        <w:pStyle w:val="Titre1"/>
-      </w:pPr>
-      <w:bookmarkStart w:id="16" w:name="_Toc38900930"/>
-      <w:r>
-        <w:t>PARTIE II : ETUDE CONCEPTUELLE DE LA SOLUTION</w:t>
-      </w:r>
-      <w:bookmarkEnd w:id="16"/>
     </w:p>
     <w:p>
       <w:pPr>
@@ -9359,14 +9437,14 @@
           <w:numId w:val="2"/>
         </w:numPr>
       </w:pPr>
-      <w:bookmarkStart w:id="17" w:name="_Toc38900931"/>
+      <w:bookmarkStart w:id="16" w:name="_Toc38900931"/>
       <w:r>
         <w:t>M</w:t>
       </w:r>
       <w:r>
         <w:t>éthodes d'analyse et de conception</w:t>
       </w:r>
-      <w:bookmarkEnd w:id="17"/>
+      <w:bookmarkEnd w:id="16"/>
     </w:p>
     <w:p>
       <w:pPr>
@@ -9536,14 +9614,14 @@
         </w:numPr>
         <w:ind w:left="1134" w:hanging="567"/>
       </w:pPr>
-      <w:bookmarkStart w:id="18" w:name="_Toc38900932"/>
+      <w:bookmarkStart w:id="17" w:name="_Toc38900932"/>
       <w:r>
         <w:t>Méthodes d'analyse</w:t>
       </w:r>
       <w:r>
         <w:t xml:space="preserve"> systémique</w:t>
       </w:r>
-      <w:bookmarkEnd w:id="18"/>
+      <w:bookmarkEnd w:id="17"/>
     </w:p>
     <w:p>
       <w:pPr>
@@ -9662,6 +9740,7 @@
         <w:ind w:left="1701" w:hanging="567"/>
       </w:pPr>
       <w:r>
+        <w:lastRenderedPageBreak/>
         <w:t>Exemples de méthodes systémiques</w:t>
       </w:r>
       <w:r>
@@ -9724,16 +9803,7 @@
           <w:sz w:val="24"/>
           <w:szCs w:val="24"/>
         </w:rPr>
-        <w:t xml:space="preserve">ystème </w:t>
-      </w:r>
-      <w:r>
-        <w:rPr>
-          <w:rFonts w:asciiTheme="majorHAnsi" w:hAnsiTheme="majorHAnsi"/>
-          <w:sz w:val="24"/>
-          <w:szCs w:val="24"/>
-        </w:rPr>
-        <w:lastRenderedPageBreak/>
-        <w:t>d'</w:t>
+        <w:t>ystème d'</w:t>
       </w:r>
       <w:r>
         <w:rPr>
@@ -10105,6 +10175,7 @@
     </w:p>
     <w:p>
       <w:pPr>
+        <w:spacing w:after="0"/>
         <w:jc w:val="both"/>
         <w:rPr>
           <w:rFonts w:asciiTheme="majorHAnsi" w:hAnsiTheme="majorHAnsi"/>
@@ -10144,156 +10215,6 @@
           <w:rFonts w:asciiTheme="majorHAnsi" w:hAnsiTheme="majorHAnsi"/>
           <w:sz w:val="24"/>
           <w:szCs w:val="24"/>
-        </w:rPr>
-      </w:pPr>
-      <w:r>
-        <w:rPr>
-          <w:rFonts w:asciiTheme="majorHAnsi" w:hAnsiTheme="majorHAnsi"/>
-          <w:sz w:val="24"/>
-          <w:szCs w:val="24"/>
-        </w:rPr>
-        <w:t>Les deux premiers niveaux sont adaptés à la conception du système d'inform</w:t>
-      </w:r>
-      <w:r>
-        <w:rPr>
-          <w:rFonts w:asciiTheme="majorHAnsi" w:hAnsiTheme="majorHAnsi"/>
-          <w:sz w:val="24"/>
-          <w:szCs w:val="24"/>
-        </w:rPr>
-        <w:t>ation organisationnel c'est-à-dire le système d'information tel qu'il fonctionne avant la réalisation du projet.</w:t>
-      </w:r>
-      <w:r>
-        <w:rPr>
-          <w:rFonts w:asciiTheme="majorHAnsi" w:hAnsiTheme="majorHAnsi"/>
-          <w:sz w:val="24"/>
-          <w:szCs w:val="24"/>
-        </w:rPr>
-        <w:t xml:space="preserve"> </w:t>
-      </w:r>
-      <w:r>
-        <w:rPr>
-          <w:rFonts w:asciiTheme="majorHAnsi" w:hAnsiTheme="majorHAnsi"/>
-          <w:sz w:val="24"/>
-          <w:szCs w:val="24"/>
-        </w:rPr>
-        <w:t xml:space="preserve">Les </w:t>
-      </w:r>
-      <w:r>
-        <w:rPr>
-          <w:rFonts w:asciiTheme="majorHAnsi" w:hAnsiTheme="majorHAnsi"/>
-          <w:sz w:val="24"/>
-          <w:szCs w:val="24"/>
-        </w:rPr>
-        <w:t>deux derniers à la conception du système d</w:t>
-      </w:r>
-      <w:r>
-        <w:rPr>
-          <w:rFonts w:asciiTheme="majorHAnsi" w:hAnsiTheme="majorHAnsi"/>
-          <w:sz w:val="24"/>
-          <w:szCs w:val="24"/>
-        </w:rPr>
-        <w:t>'information in</w:t>
-      </w:r>
-      <w:r>
-        <w:rPr>
-          <w:rFonts w:asciiTheme="majorHAnsi" w:hAnsiTheme="majorHAnsi"/>
-          <w:sz w:val="24"/>
-          <w:szCs w:val="24"/>
-        </w:rPr>
-        <w:t>formatisé</w:t>
-      </w:r>
-      <w:r>
-        <w:rPr>
-          <w:rFonts w:asciiTheme="majorHAnsi" w:hAnsiTheme="majorHAnsi"/>
-          <w:sz w:val="24"/>
-          <w:szCs w:val="24"/>
-        </w:rPr>
-        <w:t>.</w:t>
-      </w:r>
-      <w:r>
-        <w:rPr>
-          <w:rFonts w:asciiTheme="majorHAnsi" w:hAnsiTheme="majorHAnsi"/>
-          <w:sz w:val="24"/>
-          <w:szCs w:val="24"/>
-        </w:rPr>
-        <w:t xml:space="preserve"> </w:t>
-      </w:r>
-      <w:r>
-        <w:rPr>
-          <w:rFonts w:asciiTheme="majorHAnsi" w:hAnsiTheme="majorHAnsi"/>
-          <w:sz w:val="24"/>
-          <w:szCs w:val="24"/>
-        </w:rPr>
-        <w:t>A c</w:t>
-      </w:r>
-      <w:r>
-        <w:rPr>
-          <w:rFonts w:asciiTheme="majorHAnsi" w:hAnsiTheme="majorHAnsi"/>
-          <w:sz w:val="24"/>
-          <w:szCs w:val="24"/>
-        </w:rPr>
-        <w:t>hacun de ces niveaux sont associés un modèle de données et un modèle de</w:t>
-      </w:r>
-      <w:r>
-        <w:rPr>
-          <w:rFonts w:asciiTheme="majorHAnsi" w:hAnsiTheme="majorHAnsi"/>
-          <w:sz w:val="24"/>
-          <w:szCs w:val="24"/>
-        </w:rPr>
-        <w:t>s</w:t>
-      </w:r>
-      <w:r>
-        <w:rPr>
-          <w:rFonts w:asciiTheme="majorHAnsi" w:hAnsiTheme="majorHAnsi"/>
-          <w:sz w:val="24"/>
-          <w:szCs w:val="24"/>
-        </w:rPr>
-        <w:t xml:space="preserve">  traitements</w:t>
-      </w:r>
-      <w:r>
-        <w:rPr>
-          <w:rFonts w:asciiTheme="majorHAnsi" w:hAnsiTheme="majorHAnsi"/>
-          <w:sz w:val="24"/>
-          <w:szCs w:val="24"/>
-        </w:rPr>
-        <w:t xml:space="preserve"> comme le montre la figure suivante</w:t>
-      </w:r>
-      <w:r>
-        <w:rPr>
-          <w:rFonts w:asciiTheme="majorHAnsi" w:hAnsiTheme="majorHAnsi"/>
-          <w:sz w:val="24"/>
-          <w:szCs w:val="24"/>
-        </w:rPr>
-        <w:t>.</w:t>
-      </w:r>
-    </w:p>
-    <w:p>
-      <w:pPr>
-        <w:jc w:val="both"/>
-        <w:rPr>
-          <w:rFonts w:asciiTheme="majorHAnsi" w:hAnsiTheme="majorHAnsi"/>
-          <w:sz w:val="28"/>
-          <w:szCs w:val="28"/>
-        </w:rPr>
-      </w:pPr>
-    </w:p>
-    <w:p>
-      <w:pPr>
-        <w:jc w:val="both"/>
-        <w:rPr>
-          <w:rFonts w:asciiTheme="majorHAnsi" w:hAnsiTheme="majorHAnsi"/>
-          <w:sz w:val="28"/>
-          <w:szCs w:val="28"/>
-        </w:rPr>
-      </w:pPr>
-    </w:p>
-    <w:p>
-      <w:pPr>
-        <w:jc w:val="both"/>
-        <w:rPr>
-          <w:rFonts w:asciiTheme="majorHAnsi" w:hAnsiTheme="majorHAnsi"/>
-          <w:sz w:val="28"/>
-          <w:szCs w:val="28"/>
         </w:rPr>
       </w:pPr>
       <w:r>
@@ -10309,7 +10230,7 @@
             <v:stroke joinstyle="miter"/>
             <v:path gradientshapeok="t" o:connecttype="rect"/>
           </v:shapetype>
-          <v:shape id="_x0000_s1344" type="#_x0000_t202" style="position:absolute;left:0;text-align:left;margin-left:-5.5pt;margin-top:-53.1pt;width:493.05pt;height:421.95pt;z-index:251660288">
+          <v:shape id="_x0000_s1344" type="#_x0000_t202" style="position:absolute;left:0;text-align:left;margin-left:-3.9pt;margin-top:84.7pt;width:493.05pt;height:411.95pt;z-index:251660288">
             <v:textbox>
               <w:txbxContent>
                 <w:p>
@@ -10320,8 +10241,8 @@
                     </w:rPr>
                     <w:drawing>
                       <wp:inline distT="0" distB="0" distL="0" distR="0">
-                        <wp:extent cx="5743796" cy="5146158"/>
-                        <wp:effectExtent l="19050" t="0" r="9304" b="0"/>
+                        <wp:extent cx="5743575" cy="4942760"/>
+                        <wp:effectExtent l="0" t="0" r="0" b="0"/>
                         <wp:docPr id="4" name="Image 2"/>
                         <wp:cNvGraphicFramePr>
                           <a:graphicFrameLocks xmlns:a="http://schemas.openxmlformats.org/drawingml/2006/main" noChangeAspect="1"/>
@@ -10345,7 +10266,7 @@
                               <pic:spPr bwMode="auto">
                                 <a:xfrm>
                                   <a:off x="0" y="0"/>
-                                  <a:ext cx="5745277" cy="5147485"/>
+                                  <a:ext cx="5754205" cy="4951908"/>
                                 </a:xfrm>
                                 <a:prstGeom prst="rect">
                                   <a:avLst/>
@@ -10370,6 +10291,126 @@
           </v:shape>
         </w:pict>
       </w:r>
+      <w:r>
+        <w:rPr>
+          <w:rFonts w:asciiTheme="majorHAnsi" w:hAnsiTheme="majorHAnsi"/>
+          <w:sz w:val="24"/>
+          <w:szCs w:val="24"/>
+        </w:rPr>
+        <w:t>Les deux premiers niveaux sont adaptés à la conception du système d'inform</w:t>
+      </w:r>
+      <w:r>
+        <w:rPr>
+          <w:rFonts w:asciiTheme="majorHAnsi" w:hAnsiTheme="majorHAnsi"/>
+          <w:sz w:val="24"/>
+          <w:szCs w:val="24"/>
+        </w:rPr>
+        <w:t>ation organisationnel c'est-à-dire le système d'information tel qu'il fonctionne avant la réalisation du projet.</w:t>
+      </w:r>
+      <w:r>
+        <w:rPr>
+          <w:rFonts w:asciiTheme="majorHAnsi" w:hAnsiTheme="majorHAnsi"/>
+          <w:sz w:val="24"/>
+          <w:szCs w:val="24"/>
+        </w:rPr>
+        <w:t xml:space="preserve"> </w:t>
+      </w:r>
+      <w:r>
+        <w:rPr>
+          <w:rFonts w:asciiTheme="majorHAnsi" w:hAnsiTheme="majorHAnsi"/>
+          <w:sz w:val="24"/>
+          <w:szCs w:val="24"/>
+        </w:rPr>
+        <w:t xml:space="preserve">Les </w:t>
+      </w:r>
+      <w:r>
+        <w:rPr>
+          <w:rFonts w:asciiTheme="majorHAnsi" w:hAnsiTheme="majorHAnsi"/>
+          <w:sz w:val="24"/>
+          <w:szCs w:val="24"/>
+        </w:rPr>
+        <w:t>deux derniers à la conception du système d</w:t>
+      </w:r>
+      <w:r>
+        <w:rPr>
+          <w:rFonts w:asciiTheme="majorHAnsi" w:hAnsiTheme="majorHAnsi"/>
+          <w:sz w:val="24"/>
+          <w:szCs w:val="24"/>
+        </w:rPr>
+        <w:t>'information in</w:t>
+      </w:r>
+      <w:r>
+        <w:rPr>
+          <w:rFonts w:asciiTheme="majorHAnsi" w:hAnsiTheme="majorHAnsi"/>
+          <w:sz w:val="24"/>
+          <w:szCs w:val="24"/>
+        </w:rPr>
+        <w:t>formatisé</w:t>
+      </w:r>
+      <w:r>
+        <w:rPr>
+          <w:rFonts w:asciiTheme="majorHAnsi" w:hAnsiTheme="majorHAnsi"/>
+          <w:sz w:val="24"/>
+          <w:szCs w:val="24"/>
+        </w:rPr>
+        <w:t>.</w:t>
+      </w:r>
+      <w:r>
+        <w:rPr>
+          <w:rFonts w:asciiTheme="majorHAnsi" w:hAnsiTheme="majorHAnsi"/>
+          <w:sz w:val="24"/>
+          <w:szCs w:val="24"/>
+        </w:rPr>
+        <w:t xml:space="preserve"> </w:t>
+      </w:r>
+      <w:r>
+        <w:rPr>
+          <w:rFonts w:asciiTheme="majorHAnsi" w:hAnsiTheme="majorHAnsi"/>
+          <w:sz w:val="24"/>
+          <w:szCs w:val="24"/>
+        </w:rPr>
+        <w:t>A c</w:t>
+      </w:r>
+      <w:r>
+        <w:rPr>
+          <w:rFonts w:asciiTheme="majorHAnsi" w:hAnsiTheme="majorHAnsi"/>
+          <w:sz w:val="24"/>
+          <w:szCs w:val="24"/>
+        </w:rPr>
+        <w:t>hacun de ces niveaux sont associés un modèle de données et un modèle de</w:t>
+      </w:r>
+      <w:r>
+        <w:rPr>
+          <w:rFonts w:asciiTheme="majorHAnsi" w:hAnsiTheme="majorHAnsi"/>
+          <w:sz w:val="24"/>
+          <w:szCs w:val="24"/>
+        </w:rPr>
+        <w:t>s</w:t>
+      </w:r>
+      <w:r>
+        <w:rPr>
+          <w:rFonts w:asciiTheme="majorHAnsi" w:hAnsiTheme="majorHAnsi"/>
+          <w:sz w:val="24"/>
+          <w:szCs w:val="24"/>
+        </w:rPr>
+        <w:t xml:space="preserve">  traitements</w:t>
+      </w:r>
+      <w:r>
+        <w:rPr>
+          <w:rFonts w:asciiTheme="majorHAnsi" w:hAnsiTheme="majorHAnsi"/>
+          <w:sz w:val="24"/>
+          <w:szCs w:val="24"/>
+        </w:rPr>
+        <w:t xml:space="preserve"> comme le montre la figure suivante</w:t>
+      </w:r>
+      <w:r>
+        <w:rPr>
+          <w:rFonts w:asciiTheme="majorHAnsi" w:hAnsiTheme="majorHAnsi"/>
+          <w:sz w:val="24"/>
+          <w:szCs w:val="24"/>
+        </w:rPr>
+        <w:t>.</w:t>
+      </w:r>
     </w:p>
     <w:p>
       <w:pPr>
@@ -10486,73 +10527,17 @@
         <w:jc w:val="both"/>
         <w:rPr>
           <w:rFonts w:asciiTheme="majorHAnsi" w:hAnsiTheme="majorHAnsi"/>
-          <w:sz w:val="28"/>
-          <w:szCs w:val="28"/>
-        </w:rPr>
-      </w:pPr>
-    </w:p>
-    <w:p>
-      <w:pPr>
-        <w:pStyle w:val="Paragraphedeliste"/>
-        <w:ind w:left="360"/>
-        <w:jc w:val="both"/>
-        <w:rPr>
-          <w:rFonts w:asciiTheme="majorHAnsi" w:hAnsiTheme="majorHAnsi"/>
-          <w:sz w:val="28"/>
-          <w:szCs w:val="28"/>
-        </w:rPr>
-      </w:pPr>
-      <w:r>
-        <w:rPr>
-          <w:rFonts w:asciiTheme="majorHAnsi" w:hAnsiTheme="majorHAnsi"/>
-          <w:noProof/>
-          <w:sz w:val="28"/>
-          <w:szCs w:val="28"/>
-          <w:lang w:eastAsia="fr-FR"/>
-        </w:rPr>
-        <w:pict>
-          <v:shape id="_x0000_s1345" type="#_x0000_t202" style="position:absolute;left:0;text-align:left;margin-left:284.1pt;margin-top:52.45pt;width:50.25pt;height:27.65pt;z-index:251661312" filled="f" stroked="f">
-            <v:textbox>
-              <w:txbxContent>
-                <w:p>
-                  <w:pPr>
-                    <w:pStyle w:val="Paragraphedeliste"/>
-                    <w:rPr>
-                      <w:rFonts w:asciiTheme="majorHAnsi" w:hAnsiTheme="majorHAnsi"/>
-                      <w:sz w:val="24"/>
-                      <w:szCs w:val="28"/>
-                    </w:rPr>
-                  </w:pPr>
-                  <w:r>
-                    <w:rPr>
-                      <w:rFonts w:asciiTheme="majorHAnsi" w:hAnsiTheme="majorHAnsi"/>
-                      <w:sz w:val="24"/>
-                      <w:szCs w:val="28"/>
-                    </w:rPr>
-                    <w:t>s</w:t>
-                  </w:r>
-                </w:p>
-              </w:txbxContent>
-            </v:textbox>
-          </v:shape>
-        </w:pict>
-      </w:r>
-    </w:p>
-    <w:p>
-      <w:pPr>
-        <w:jc w:val="both"/>
-        <w:rPr>
-          <w:rFonts w:asciiTheme="majorHAnsi" w:hAnsiTheme="majorHAnsi"/>
-          <w:sz w:val="24"/>
-          <w:szCs w:val="24"/>
-        </w:rPr>
-      </w:pPr>
-      <w:r>
-        <w:rPr>
-          <w:rFonts w:asciiTheme="majorHAnsi" w:hAnsiTheme="majorHAnsi"/>
-          <w:sz w:val="24"/>
-          <w:szCs w:val="24"/>
-        </w:rPr>
+          <w:sz w:val="24"/>
+          <w:szCs w:val="24"/>
+        </w:rPr>
+      </w:pPr>
+      <w:r>
+        <w:rPr>
+          <w:rFonts w:asciiTheme="majorHAnsi" w:hAnsiTheme="majorHAnsi"/>
+          <w:sz w:val="24"/>
+          <w:szCs w:val="24"/>
+        </w:rPr>
+        <w:lastRenderedPageBreak/>
         <w:t>À chaque niveau d'abstraction, pour chaque volet (données, traitements), le système d'information est représenté par un modèle. Chaque modèle est exprimé dans un formalisme utilisant des concepts adaptés.</w:t>
       </w:r>
     </w:p>
@@ -10743,27 +10728,22 @@
         </w:rPr>
         <w:t>AXIAL</w:t>
       </w:r>
-    </w:p>
-    <w:p>
-      <w:pPr>
-        <w:rPr>
-          <w:rFonts w:ascii="Arial" w:hAnsi="Arial" w:cs="Arial"/>
+      <w:r>
+        <w:rPr>
+          <w:rFonts w:asciiTheme="majorHAnsi" w:hAnsiTheme="majorHAnsi"/>
           <w:b/>
-          <w:bCs/>
-          <w:color w:val="222222"/>
-          <w:sz w:val="24"/>
-          <w:szCs w:val="24"/>
-          <w:shd w:val="clear" w:color="auto" w:fill="FFFFFF"/>
-        </w:rPr>
-      </w:pPr>
-      <w:r>
-        <w:rPr>
-          <w:rFonts w:asciiTheme="majorHAnsi" w:hAnsiTheme="majorHAnsi"/>
-          <w:sz w:val="24"/>
-          <w:szCs w:val="24"/>
-        </w:rPr>
-        <w:lastRenderedPageBreak/>
-        <w:t>AXIAL signifie Analyse et Conception des Systèmes d'Information Assistées par Logiciels. C'est une méthode qui part d'un modèle conceptuel pour aboutir à des moyens informatiques dans le cadre d'une démarche allant de la planification à la mise en œuvre.</w:t>
+          <w:sz w:val="36"/>
+          <w:szCs w:val="28"/>
+        </w:rPr>
+        <w:t xml:space="preserve"> </w:t>
+      </w:r>
+      <w:r>
+        <w:rPr>
+          <w:rFonts w:asciiTheme="majorHAnsi" w:hAnsiTheme="majorHAnsi"/>
+          <w:sz w:val="24"/>
+          <w:szCs w:val="24"/>
+        </w:rPr>
+        <w:t>signifie Analyse et Conception des Systèmes d'Information Assistées par Logiciels. C'est une méthode qui part d'un modèle conceptuel pour aboutir à des moyens informatiques dans le cadre d'une démarche allant de la planification à la mise en œuvre.</w:t>
       </w:r>
     </w:p>
     <w:p>
@@ -10867,6 +10847,7 @@
           <w:szCs w:val="24"/>
           <w:shd w:val="clear" w:color="auto" w:fill="FFFFFF"/>
         </w:rPr>
+        <w:lastRenderedPageBreak/>
         <w:t>schéma directeur de développement,</w:t>
       </w:r>
     </w:p>
@@ -11123,7 +11104,7 @@
           <w:sz w:val="24"/>
           <w:szCs w:val="24"/>
         </w:rPr>
-        <w:t xml:space="preserve"> itérativité des modèles proposés comme reconnaissance du droit à l’imperfection et à l’apprentissage continuel ; ƒ </w:t>
+        <w:t xml:space="preserve"> itérativité des modèles proposés comme reconnaissance du droit à l’imperfection et à l’apprentissage continuel ; ƒ agrégation/décomposition qui permet toujours de situer le problème au niveau du détail pertinent par rapport à l’interlocuteur. Les trois niveaux et modèles de la méthode OSSAD La méthode OSSAD propose trois niveaux fondamentaux selon une démarche Top Down d’analyse : le niveau stratégique (ce que veut faire l’entreprise), le niveau organisationnel (comment on déploie la stratégie et qui fait quoi), le niveau des modes opératoires. ƒ le modèle abstrait, de niveau stratégique s’intéresse aux objectifs de l’organisation, indépendamment des moyens et des ressources mis en œuvre pour les réaliser. Il offre plusieurs niveaux de visualisation en permettant de décomposer un processus en sous-processus et en activités par un effet de zoom. Il a donc un </w:t>
       </w:r>
       <w:r>
         <w:rPr>
@@ -11132,7 +11113,7 @@
           <w:szCs w:val="24"/>
         </w:rPr>
         <w:lastRenderedPageBreak/>
-        <w:t>agrégation/décomposition qui permet toujours de situer le problème au niveau du détail pertinent par rapport à l’interlocuteur. Les trois niveaux et modèles de la méthode OSSAD La méthode OSSAD propose trois niveaux fondamentaux selon une démarche Top Down d’analyse : le niveau stratégique (ce que veut faire l’entreprise), le niveau organisationnel (comment on déploie la stratégie et qui fait quoi), le niveau des modes opératoires. ƒ le modèle abstrait, de niveau stratégique s’intéresse aux objectifs de l’organisation, indépendamment des moyens et des ressources mis en œuvre pour les réaliser. Il offre plusieurs niveaux de visualisation en permettant de décomposer un processus en sous-processus et en activités par un effet de zoom. Il a donc un positionnement stratégique et</w:t>
+        <w:t>positionnement stratégique et</w:t>
       </w:r>
       <w:r>
         <w:rPr>
@@ -11242,14 +11223,14 @@
         <w:pStyle w:val="Titre3"/>
         <w:ind w:left="1134" w:hanging="567"/>
       </w:pPr>
-      <w:bookmarkStart w:id="19" w:name="_Toc38900933"/>
+      <w:bookmarkStart w:id="18" w:name="_Toc38900933"/>
       <w:r>
         <w:t>Méthodes d'analyses cartésiennes</w:t>
       </w:r>
       <w:r>
         <w:t xml:space="preserve"> ou fonctionnelles</w:t>
       </w:r>
-      <w:bookmarkEnd w:id="19"/>
+      <w:bookmarkEnd w:id="18"/>
     </w:p>
     <w:p>
       <w:pPr>
@@ -11380,7 +11361,6 @@
           <w:szCs w:val="24"/>
           <w:lang w:val="en-US"/>
         </w:rPr>
-        <w:lastRenderedPageBreak/>
         <w:t xml:space="preserve">L'acronyme S.A.D.T signifie </w:t>
       </w:r>
       <w:r>
@@ -11474,7 +11454,16 @@
           <w:sz w:val="24"/>
           <w:szCs w:val="24"/>
         </w:rPr>
-        <w:t>les flux de pièces : flux qui caractérisent la valeur ajoutée à un produit.</w:t>
+        <w:t xml:space="preserve">les flux de pièces : flux qui caractérisent la valeur </w:t>
+      </w:r>
+      <w:r>
+        <w:rPr>
+          <w:rFonts w:asciiTheme="majorHAnsi" w:hAnsiTheme="majorHAnsi"/>
+          <w:sz w:val="24"/>
+          <w:szCs w:val="24"/>
+        </w:rPr>
+        <w:lastRenderedPageBreak/>
+        <w:t>ajoutée à un produit.</w:t>
       </w:r>
       <w:r>
         <w:rPr>
@@ -11586,14 +11575,14 @@
         <w:pStyle w:val="Titre3"/>
         <w:ind w:left="1134" w:hanging="567"/>
       </w:pPr>
-      <w:bookmarkStart w:id="20" w:name="_Toc38900934"/>
+      <w:bookmarkStart w:id="19" w:name="_Toc38900934"/>
       <w:r>
         <w:t xml:space="preserve">Méthodes d'analyses </w:t>
       </w:r>
       <w:r>
         <w:t>objet</w:t>
       </w:r>
-      <w:bookmarkEnd w:id="20"/>
+      <w:bookmarkEnd w:id="19"/>
     </w:p>
     <w:p>
       <w:pPr>
@@ -12101,7 +12090,6 @@
           <w:sz w:val="24"/>
           <w:szCs w:val="24"/>
         </w:rPr>
-        <w:lastRenderedPageBreak/>
         <w:t>La méthode Booch est une méthode de développement de logiciels pour la </w:t>
       </w:r>
       <w:hyperlink r:id="rId19" w:tooltip="Programmation orientée objet" w:history="1">
@@ -12227,6 +12215,7 @@
           <w:sz w:val="24"/>
           <w:szCs w:val="24"/>
         </w:rPr>
+        <w:lastRenderedPageBreak/>
         <w:t>La démarche d'analyse et de conception d'OMT.</w:t>
       </w:r>
       <w:r>
@@ -12723,7 +12712,6 @@
           <w:sz w:val="36"/>
           <w:szCs w:val="28"/>
         </w:rPr>
-        <w:lastRenderedPageBreak/>
         <w:t>OOD</w:t>
       </w:r>
       <w:r>
@@ -12838,18 +12826,27 @@
           <w:szCs w:val="24"/>
         </w:rPr>
       </w:pPr>
-      <w:bookmarkStart w:id="21" w:name="pgfId=178"/>
+      <w:bookmarkStart w:id="20" w:name="pgfId=178"/>
+      <w:bookmarkEnd w:id="20"/>
+      <w:r>
+        <w:rPr>
+          <w:rFonts w:asciiTheme="majorHAnsi" w:hAnsiTheme="majorHAnsi"/>
+          <w:sz w:val="24"/>
+          <w:szCs w:val="24"/>
+        </w:rPr>
+        <w:t xml:space="preserve">Cette première étape vise à identifier les objets du monde réel que l'on voudra réaliser. Pour cela, on doit identifier les propriétés caractéristiques de l'objet. Cette étape est bien entendu celle qui demande le plus de talent et d'expérience personnelle. Un moyen </w:t>
+      </w:r>
+      <w:r>
+        <w:rPr>
+          <w:rFonts w:asciiTheme="majorHAnsi" w:hAnsiTheme="majorHAnsi"/>
+          <w:sz w:val="24"/>
+          <w:szCs w:val="24"/>
+        </w:rPr>
+        <w:lastRenderedPageBreak/>
+        <w:t>relativement informel pour identifier les objets consiste à faire une description littéraire (en français) du problème. On pourra déduire les bons candidats des noms utilisés dans cette description, et leurs propriétés des adjectifs et autres qualifiants.</w:t>
+      </w:r>
+      <w:bookmarkStart w:id="21" w:name="pgfId=179"/>
       <w:bookmarkEnd w:id="21"/>
-      <w:r>
-        <w:rPr>
-          <w:rFonts w:asciiTheme="majorHAnsi" w:hAnsiTheme="majorHAnsi"/>
-          <w:sz w:val="24"/>
-          <w:szCs w:val="24"/>
-        </w:rPr>
-        <w:t>Cette première étape vise à identifier les objets du monde réel que l'on voudra réaliser. Pour cela, on doit identifier les propriétés caractéristiques de l'objet. Cette étape est bien entendu celle qui demande le plus de talent et d'expérience personnelle. Un moyen relativement informel pour identifier les objets consiste à faire une description littéraire (en français) du problème. On pourra déduire les bons candidats des noms utilisés dans cette description, et leurs propriétés des adjectifs et autres qualifiants.</w:t>
-      </w:r>
-      <w:bookmarkStart w:id="22" w:name="pgfId=179"/>
-      <w:bookmarkEnd w:id="22"/>
       <w:r>
         <w:rPr>
           <w:rFonts w:ascii="Times" w:hAnsi="Times" w:cs="Times"/>
@@ -12873,8 +12870,8 @@
           <w:lang w:eastAsia="en-US"/>
         </w:rPr>
       </w:pPr>
-      <w:bookmarkStart w:id="23" w:name="pgfId=180"/>
-      <w:bookmarkEnd w:id="23"/>
+      <w:bookmarkStart w:id="22" w:name="pgfId=180"/>
+      <w:bookmarkEnd w:id="22"/>
       <w:r>
         <w:rPr>
           <w:rFonts w:asciiTheme="majorHAnsi" w:eastAsiaTheme="minorHAnsi" w:hAnsiTheme="majorHAnsi" w:cstheme="minorBidi"/>
@@ -12897,18 +12894,18 @@
           <w:szCs w:val="24"/>
         </w:rPr>
       </w:pPr>
-      <w:bookmarkStart w:id="24" w:name="pgfId=181"/>
+      <w:bookmarkStart w:id="23" w:name="pgfId=181"/>
+      <w:bookmarkEnd w:id="23"/>
+      <w:r>
+        <w:rPr>
+          <w:rFonts w:asciiTheme="majorHAnsi" w:hAnsiTheme="majorHAnsi"/>
+          <w:sz w:val="24"/>
+          <w:szCs w:val="24"/>
+        </w:rPr>
+        <w:t>On cherchera ensuite à identifier les actions que l'objet subit et provoque. Les verbes utilisés dans la description informelle de l'étape précédente fournissent de bons indices pour l'identification des opérations. C'est également à cette étape que l'on pourra définir les conditions d'ordonnancement temporel des opérations, si nécessaire.</w:t>
+      </w:r>
+      <w:bookmarkStart w:id="24" w:name="pgfId=182"/>
       <w:bookmarkEnd w:id="24"/>
-      <w:r>
-        <w:rPr>
-          <w:rFonts w:asciiTheme="majorHAnsi" w:hAnsiTheme="majorHAnsi"/>
-          <w:sz w:val="24"/>
-          <w:szCs w:val="24"/>
-        </w:rPr>
-        <w:t>On cherchera ensuite à identifier les actions que l'objet subit et provoque. Les verbes utilisés dans la description informelle de l'étape précédente fournissent de bons indices pour l'identification des opérations. C'est également à cette étape que l'on pourra définir les conditions d'ordonnancement temporel des opérations, si nécessaire.</w:t>
-      </w:r>
-      <w:bookmarkStart w:id="25" w:name="pgfId=182"/>
-      <w:bookmarkEnd w:id="25"/>
       <w:r>
         <w:rPr>
           <w:rFonts w:ascii="Times" w:hAnsi="Times" w:cs="Times"/>
@@ -12932,8 +12929,8 @@
           <w:lang w:eastAsia="en-US"/>
         </w:rPr>
       </w:pPr>
-      <w:bookmarkStart w:id="26" w:name="pgfId=183"/>
-      <w:bookmarkEnd w:id="26"/>
+      <w:bookmarkStart w:id="25" w:name="pgfId=183"/>
+      <w:bookmarkEnd w:id="25"/>
       <w:r>
         <w:rPr>
           <w:rFonts w:asciiTheme="majorHAnsi" w:eastAsiaTheme="minorHAnsi" w:hAnsiTheme="majorHAnsi" w:cstheme="minorBidi"/>
@@ -12956,20 +12953,20 @@
           <w:szCs w:val="24"/>
         </w:rPr>
       </w:pPr>
-      <w:bookmarkStart w:id="27" w:name="pgfId=184"/>
+      <w:bookmarkStart w:id="26" w:name="pgfId=184"/>
+      <w:bookmarkEnd w:id="26"/>
+      <w:r>
+        <w:rPr>
+          <w:rFonts w:asciiTheme="majorHAnsi" w:hAnsiTheme="majorHAnsi"/>
+          <w:sz w:val="24"/>
+          <w:szCs w:val="24"/>
+        </w:rPr>
+        <w:t>L'objet étant maintenant identifié par ses caractéristiques et ses opérations, on définira ses relations avec les autres objets. On établira quels objets le "voient" et quels objets "sont vus" par lui. Autrement dit, on insérera alors l'objet dans la topologie du projet. On définit également l'interface précise de l'objet avec le monde extérieur. Cette interface spécifie exactement quelles fonctionnalités seront accessibles et sous quelle forme.</w:t>
+      </w:r>
+      <w:bookmarkStart w:id="27" w:name="pgfId=185"/>
+      <w:bookmarkStart w:id="28" w:name="pgfId=186"/>
       <w:bookmarkEnd w:id="27"/>
-      <w:r>
-        <w:rPr>
-          <w:rFonts w:asciiTheme="majorHAnsi" w:hAnsiTheme="majorHAnsi"/>
-          <w:sz w:val="24"/>
-          <w:szCs w:val="24"/>
-        </w:rPr>
-        <w:t>L'objet étant maintenant identifié par ses caractéristiques et ses opérations, on définira ses relations avec les autres objets. On établira quels objets le "voient" et quels objets "sont vus" par lui. Autrement dit, on insérera alors l'objet dans la topologie du projet. On définit également l'interface précise de l'objet avec le monde extérieur. Cette interface spécifie exactement quelles fonctionnalités seront accessibles et sous quelle forme.</w:t>
-      </w:r>
-      <w:bookmarkStart w:id="28" w:name="pgfId=185"/>
-      <w:bookmarkStart w:id="29" w:name="pgfId=186"/>
       <w:bookmarkEnd w:id="28"/>
-      <w:bookmarkEnd w:id="29"/>
     </w:p>
     <w:p>
       <w:pPr>
@@ -13013,8 +13010,8 @@
           <w:szCs w:val="24"/>
         </w:rPr>
       </w:pPr>
-      <w:bookmarkStart w:id="30" w:name="pgfId=187"/>
-      <w:bookmarkEnd w:id="30"/>
+      <w:bookmarkStart w:id="29" w:name="pgfId=187"/>
+      <w:bookmarkEnd w:id="29"/>
       <w:r>
         <w:rPr>
           <w:rFonts w:asciiTheme="majorHAnsi" w:hAnsiTheme="majorHAnsi"/>
@@ -13097,8 +13094,8 @@
           <w:szCs w:val="24"/>
         </w:rPr>
       </w:pPr>
-      <w:bookmarkStart w:id="31" w:name="pgfId=189"/>
-      <w:bookmarkEnd w:id="31"/>
+      <w:bookmarkStart w:id="30" w:name="pgfId=189"/>
+      <w:bookmarkEnd w:id="30"/>
       <w:r>
         <w:rPr>
           <w:rFonts w:asciiTheme="majorHAnsi" w:hAnsiTheme="majorHAnsi"/>
@@ -13137,28 +13134,38 @@
         </w:rPr>
         <w:t>Modèles logiques et physiques</w:t>
       </w:r>
-      <w:bookmarkStart w:id="32" w:name="pgfId=199"/>
+      <w:bookmarkStart w:id="31" w:name="pgfId=199"/>
+      <w:bookmarkEnd w:id="31"/>
+      <w:r>
+        <w:rPr>
+          <w:rFonts w:asciiTheme="majorHAnsi" w:hAnsiTheme="majorHAnsi"/>
+          <w:b/>
+          <w:sz w:val="24"/>
+          <w:szCs w:val="24"/>
+        </w:rPr>
+        <w:t> </w:t>
+      </w:r>
+      <w:r>
+        <w:rPr>
+          <w:rFonts w:asciiTheme="majorHAnsi" w:hAnsiTheme="majorHAnsi"/>
+          <w:sz w:val="24"/>
+          <w:szCs w:val="24"/>
+        </w:rPr>
+        <w:t>: Ils permettent de faire la distinction entre ce qui relève de l'analyse du problème (modèle logique) et ce qui relève de son implantation informatique (modèle physique). On utilisera pour cela quatre types de diagrammes :</w:t>
+      </w:r>
+      <w:bookmarkStart w:id="32" w:name="pgfId=200"/>
+      <w:bookmarkStart w:id="33" w:name="pgfId=201"/>
       <w:bookmarkEnd w:id="32"/>
-      <w:r>
-        <w:rPr>
-          <w:rFonts w:asciiTheme="majorHAnsi" w:hAnsiTheme="majorHAnsi"/>
-          <w:b/>
-          <w:sz w:val="24"/>
-          <w:szCs w:val="24"/>
-        </w:rPr>
-        <w:t> </w:t>
-      </w:r>
-      <w:r>
-        <w:rPr>
-          <w:rFonts w:asciiTheme="majorHAnsi" w:hAnsiTheme="majorHAnsi"/>
-          <w:sz w:val="24"/>
-          <w:szCs w:val="24"/>
-        </w:rPr>
-        <w:t>: Ils permettent de faire la distinction entre ce qui relève de l'analyse du problème (modèle logique) et ce qui relève de son implantation informatique (modèle physique). On utilisera pour cela quatre types de diagrammes :</w:t>
-      </w:r>
-      <w:bookmarkStart w:id="33" w:name="pgfId=200"/>
-      <w:bookmarkStart w:id="34" w:name="pgfId=201"/>
       <w:bookmarkEnd w:id="33"/>
+      <w:r>
+        <w:rPr>
+          <w:rFonts w:asciiTheme="majorHAnsi" w:hAnsiTheme="majorHAnsi"/>
+          <w:sz w:val="24"/>
+          <w:szCs w:val="24"/>
+        </w:rPr>
+        <w:t xml:space="preserve"> les diagrammes de classe</w:t>
+      </w:r>
+      <w:bookmarkStart w:id="34" w:name="pgfId=202"/>
       <w:bookmarkEnd w:id="34"/>
       <w:r>
         <w:rPr>
@@ -13166,9 +13173,9 @@
           <w:sz w:val="24"/>
           <w:szCs w:val="24"/>
         </w:rPr>
-        <w:t xml:space="preserve"> les diagrammes de classe</w:t>
-      </w:r>
-      <w:bookmarkStart w:id="35" w:name="pgfId=202"/>
+        <w:t>, les diagrammes d'objets</w:t>
+      </w:r>
+      <w:bookmarkStart w:id="35" w:name="pgfId=203"/>
       <w:bookmarkEnd w:id="35"/>
       <w:r>
         <w:rPr>
@@ -13176,9 +13183,9 @@
           <w:sz w:val="24"/>
           <w:szCs w:val="24"/>
         </w:rPr>
-        <w:t>, les diagrammes d'objets</w:t>
-      </w:r>
-      <w:bookmarkStart w:id="36" w:name="pgfId=203"/>
+        <w:t>, les diagrammes de modules</w:t>
+      </w:r>
+      <w:bookmarkStart w:id="36" w:name="pgfId=204"/>
       <w:bookmarkEnd w:id="36"/>
       <w:r>
         <w:rPr>
@@ -13186,20 +13193,10 @@
           <w:sz w:val="24"/>
           <w:szCs w:val="24"/>
         </w:rPr>
-        <w:t>, les diagrammes de modules</w:t>
-      </w:r>
-      <w:bookmarkStart w:id="37" w:name="pgfId=204"/>
+        <w:t xml:space="preserve"> et les diagrammes de processus.</w:t>
+      </w:r>
+      <w:bookmarkStart w:id="37" w:name="pgfId=205"/>
       <w:bookmarkEnd w:id="37"/>
-      <w:r>
-        <w:rPr>
-          <w:rFonts w:asciiTheme="majorHAnsi" w:hAnsiTheme="majorHAnsi"/>
-          <w:sz w:val="24"/>
-          <w:szCs w:val="24"/>
-        </w:rPr>
-        <w:t xml:space="preserve"> et les diagrammes de processus.</w:t>
-      </w:r>
-      <w:bookmarkStart w:id="38" w:name="pgfId=205"/>
-      <w:bookmarkEnd w:id="38"/>
     </w:p>
     <w:p>
       <w:pPr>
@@ -13221,42 +13218,41 @@
           <w:sz w:val="24"/>
           <w:szCs w:val="24"/>
         </w:rPr>
-        <w:lastRenderedPageBreak/>
         <w:t>Modèles statiques et dynamiques</w:t>
       </w:r>
-      <w:bookmarkStart w:id="39" w:name="pgfId=206"/>
+      <w:bookmarkStart w:id="38" w:name="pgfId=206"/>
+      <w:bookmarkEnd w:id="38"/>
+      <w:r>
+        <w:rPr>
+          <w:rFonts w:asciiTheme="majorHAnsi" w:hAnsiTheme="majorHAnsi"/>
+          <w:b/>
+          <w:sz w:val="24"/>
+          <w:szCs w:val="24"/>
+        </w:rPr>
+        <w:t xml:space="preserve"> : </w:t>
+      </w:r>
+      <w:r>
+        <w:rPr>
+          <w:rFonts w:asciiTheme="majorHAnsi" w:hAnsiTheme="majorHAnsi"/>
+          <w:sz w:val="24"/>
+          <w:szCs w:val="24"/>
+        </w:rPr>
+        <w:t>Les quatre types de diagrammes précédents, décrivent essentiellement la structure statique du problème. Pour en décrire l'aspect dynamique, comment les objets sont créés puis détruits, comment ils s'échangent des messages, on utilise deux autres types de diagrammes :</w:t>
+      </w:r>
+      <w:bookmarkStart w:id="39" w:name="pgfId=207"/>
+      <w:bookmarkStart w:id="40" w:name="pgfId=208"/>
       <w:bookmarkEnd w:id="39"/>
-      <w:r>
-        <w:rPr>
-          <w:rFonts w:asciiTheme="majorHAnsi" w:hAnsiTheme="majorHAnsi"/>
-          <w:b/>
-          <w:sz w:val="24"/>
-          <w:szCs w:val="24"/>
-        </w:rPr>
-        <w:t xml:space="preserve"> : </w:t>
-      </w:r>
-      <w:r>
-        <w:rPr>
-          <w:rFonts w:asciiTheme="majorHAnsi" w:hAnsiTheme="majorHAnsi"/>
-          <w:sz w:val="24"/>
-          <w:szCs w:val="24"/>
-        </w:rPr>
-        <w:t>Les quatre types de diagrammes précédents, décrivent essentiellement la structure statique du problème. Pour en décrire l'aspect dynamique, comment les objets sont créés puis détruits, comment ils s'échangent des messages, on utilise deux autres types de diagrammes :</w:t>
-      </w:r>
-      <w:bookmarkStart w:id="40" w:name="pgfId=207"/>
-      <w:bookmarkStart w:id="41" w:name="pgfId=208"/>
       <w:bookmarkEnd w:id="40"/>
+      <w:r>
+        <w:rPr>
+          <w:rFonts w:asciiTheme="majorHAnsi" w:hAnsiTheme="majorHAnsi"/>
+          <w:sz w:val="24"/>
+          <w:szCs w:val="24"/>
+        </w:rPr>
+        <w:t xml:space="preserve"> les diagrammes de transition d'états</w:t>
+      </w:r>
+      <w:bookmarkStart w:id="41" w:name="pgfId=209"/>
       <w:bookmarkEnd w:id="41"/>
-      <w:r>
-        <w:rPr>
-          <w:rFonts w:asciiTheme="majorHAnsi" w:hAnsiTheme="majorHAnsi"/>
-          <w:sz w:val="24"/>
-          <w:szCs w:val="24"/>
-        </w:rPr>
-        <w:t xml:space="preserve"> les diagrammes de transition d'états</w:t>
-      </w:r>
-      <w:bookmarkStart w:id="42" w:name="pgfId=209"/>
-      <w:bookmarkEnd w:id="42"/>
       <w:r>
         <w:rPr>
           <w:rFonts w:asciiTheme="majorHAnsi" w:hAnsiTheme="majorHAnsi"/>
@@ -13397,7 +13393,16 @@
           <w:sz w:val="24"/>
           <w:szCs w:val="24"/>
         </w:rPr>
-        <w:t>Ce langage fut fusionné avec </w:t>
+        <w:t xml:space="preserve">Ce langage fut </w:t>
+      </w:r>
+      <w:r>
+        <w:rPr>
+          <w:rFonts w:asciiTheme="majorHAnsi" w:hAnsiTheme="majorHAnsi"/>
+          <w:sz w:val="24"/>
+          <w:szCs w:val="24"/>
+        </w:rPr>
+        <w:lastRenderedPageBreak/>
+        <w:t>fusionné avec </w:t>
       </w:r>
       <w:hyperlink r:id="rId29" w:tooltip="Object Modeling Technique" w:history="1">
         <w:r>
@@ -13891,16 +13896,7 @@
           <w:sz w:val="24"/>
           <w:szCs w:val="24"/>
         </w:rPr>
-        <w:t xml:space="preserve"> le logiciel à développer : son fonctionnement, sa mise en route, les actions susceptibles d’être effectuées par le </w:t>
-      </w:r>
-      <w:r>
-        <w:rPr>
-          <w:rFonts w:asciiTheme="majorHAnsi" w:hAnsiTheme="majorHAnsi"/>
-          <w:sz w:val="24"/>
-          <w:szCs w:val="24"/>
-        </w:rPr>
-        <w:lastRenderedPageBreak/>
-        <w:t>logiciel, etc. UML est surtout utilisé lorsqu’on prévoit de développer des applications avec une démarche objet (développement en Java, en C++, etc.).</w:t>
+        <w:t> le logiciel à développer : son fonctionnement, sa mise en route, les actions susceptibles d’être effectuées par le logiciel, etc. UML est surtout utilisé lorsqu’on prévoit de développer des applications avec une démarche objet (développement en Java, en C++, etc.).</w:t>
       </w:r>
     </w:p>
     <w:p>
@@ -14048,14 +14044,14 @@
         <w:pStyle w:val="Titre3"/>
         <w:ind w:left="1134" w:hanging="567"/>
       </w:pPr>
-      <w:bookmarkStart w:id="43" w:name="_Toc38900935"/>
+      <w:bookmarkStart w:id="42" w:name="_Toc38900935"/>
       <w:r>
         <w:t>Choix de la méthode d'analyse</w:t>
       </w:r>
       <w:r>
         <w:t xml:space="preserve"> et de conception</w:t>
       </w:r>
-      <w:bookmarkEnd w:id="43"/>
+      <w:bookmarkEnd w:id="42"/>
     </w:p>
     <w:p>
       <w:pPr>
@@ -14222,14 +14218,14 @@
       <w:pPr>
         <w:pStyle w:val="Titre2"/>
       </w:pPr>
-      <w:bookmarkStart w:id="44" w:name="_Toc38900936"/>
+      <w:bookmarkStart w:id="43" w:name="_Toc38900936"/>
       <w:r>
         <w:t>Spécifications fonctionnelle</w:t>
       </w:r>
       <w:r>
         <w:t>s</w:t>
       </w:r>
-      <w:bookmarkEnd w:id="44"/>
+      <w:bookmarkEnd w:id="43"/>
     </w:p>
     <w:p>
       <w:pPr>
@@ -14240,11 +14236,11 @@
         </w:numPr>
         <w:ind w:left="1134" w:hanging="567"/>
       </w:pPr>
-      <w:bookmarkStart w:id="45" w:name="_Toc38900937"/>
+      <w:bookmarkStart w:id="44" w:name="_Toc38900937"/>
       <w:r>
         <w:t>Identification des acteurs du système</w:t>
       </w:r>
-      <w:bookmarkEnd w:id="45"/>
+      <w:bookmarkEnd w:id="44"/>
     </w:p>
     <w:p>
       <w:pPr>
@@ -14628,11 +14624,11 @@
         <w:pStyle w:val="Titre3"/>
         <w:ind w:left="1134" w:hanging="567"/>
       </w:pPr>
-      <w:bookmarkStart w:id="46" w:name="_Toc38900938"/>
+      <w:bookmarkStart w:id="45" w:name="_Toc38900938"/>
       <w:r>
         <w:t>Identification des cas d'utilisation</w:t>
       </w:r>
-      <w:bookmarkEnd w:id="46"/>
+      <w:bookmarkEnd w:id="45"/>
     </w:p>
     <w:p>
       <w:r>
@@ -14645,6 +14641,7 @@
             <v:textbox style="mso-next-textbox:#_x0000_s1647">
               <w:txbxContent>
                 <w:p>
+                  <w:bookmarkStart w:id="46" w:name="_GoBack"/>
                   <w:r>
                     <w:rPr>
                       <w:noProof/>
@@ -14699,6 +14696,7 @@
                       </wp:inline>
                     </w:drawing>
                   </w:r>
+                  <w:bookmarkEnd w:id="46"/>
                 </w:p>
               </w:txbxContent>
             </v:textbox>
@@ -14735,15 +14733,193 @@
     <w:p>
       <w:pPr>
         <w:pStyle w:val="Titre3"/>
+        <w:spacing w:before="0"/>
         <w:ind w:left="1134" w:hanging="567"/>
       </w:pPr>
       <w:bookmarkStart w:id="47" w:name="_Toc38900939"/>
       <w:r>
-        <w:lastRenderedPageBreak/>
         <w:t>Diagramme des cas d'utilisation</w:t>
       </w:r>
       <w:bookmarkEnd w:id="47"/>
     </w:p>
+    <w:p>
+      <w:pPr>
+        <w:pStyle w:val="Titre4"/>
+        <w:spacing w:before="0"/>
+        <w:ind w:left="1134" w:firstLine="0"/>
+      </w:pPr>
+      <w:r>
+        <w:t>Package recrutement</w:t>
+      </w:r>
+    </w:p>
+    <w:p>
+      <w:r>
+        <w:rPr>
+          <w:noProof/>
+          <w:lang w:eastAsia="fr-FR"/>
+        </w:rPr>
+        <w:pict>
+          <v:shape id="_x0000_s1760" type="#_x0000_t202" style="position:absolute;margin-left:17.55pt;margin-top:6.7pt;width:418.4pt;height:262pt;z-index:251669504">
+            <v:textbox>
+              <w:txbxContent>
+                <w:p>
+                  <w:r>
+                    <w:rPr>
+                      <w:noProof/>
+                      <w:lang w:eastAsia="fr-FR"/>
+                    </w:rPr>
+                    <w:drawing>
+                      <wp:inline distT="0" distB="0" distL="0" distR="0" wp14:anchorId="65EB64A6" wp14:editId="128114BE">
+                        <wp:extent cx="5121275" cy="3278700"/>
+                        <wp:effectExtent l="0" t="0" r="0" b="0"/>
+                        <wp:docPr id="2" name="Image 2"/>
+                        <wp:cNvGraphicFramePr>
+                          <a:graphicFrameLocks xmlns:a="http://schemas.openxmlformats.org/drawingml/2006/main" noChangeAspect="1"/>
+                        </wp:cNvGraphicFramePr>
+                        <a:graphic xmlns:a="http://schemas.openxmlformats.org/drawingml/2006/main">
+                          <a:graphicData uri="http://schemas.openxmlformats.org/drawingml/2006/picture">
+                            <pic:pic xmlns:pic="http://schemas.openxmlformats.org/drawingml/2006/picture">
+                              <pic:nvPicPr>
+                                <pic:cNvPr id="2" name="staffadmin_recrutement_usecase_dgrm1.JPG"/>
+                                <pic:cNvPicPr/>
+                              </pic:nvPicPr>
+                              <pic:blipFill>
+                                <a:blip r:embed="rId35">
+                                  <a:extLst>
+                                    <a:ext uri="{28A0092B-C50C-407E-A947-70E740481C1C}">
+                                      <a14:useLocalDpi xmlns:a14="http://schemas.microsoft.com/office/drawing/2010/main" val="0"/>
+                                    </a:ext>
+                                  </a:extLst>
+                                </a:blip>
+                                <a:stretch>
+                                  <a:fillRect/>
+                                </a:stretch>
+                              </pic:blipFill>
+                              <pic:spPr>
+                                <a:xfrm>
+                                  <a:off x="0" y="0"/>
+                                  <a:ext cx="5121275" cy="3278700"/>
+                                </a:xfrm>
+                                <a:prstGeom prst="rect">
+                                  <a:avLst/>
+                                </a:prstGeom>
+                              </pic:spPr>
+                            </pic:pic>
+                          </a:graphicData>
+                        </a:graphic>
+                      </wp:inline>
+                    </w:drawing>
+                  </w:r>
+                </w:p>
+              </w:txbxContent>
+            </v:textbox>
+          </v:shape>
+        </w:pict>
+      </w:r>
+    </w:p>
+    <w:p/>
+    <w:p/>
+    <w:p/>
+    <w:p/>
+    <w:p/>
+    <w:p/>
+    <w:p/>
+    <w:p/>
+    <w:p/>
+    <w:p/>
+    <w:p/>
+    <w:p>
+      <w:pPr>
+        <w:pStyle w:val="Titre4"/>
+        <w:numPr>
+          <w:ilvl w:val="1"/>
+          <w:numId w:val="40"/>
+        </w:numPr>
+        <w:spacing w:before="0"/>
+      </w:pPr>
+      <w:r>
+        <w:t>Package départ</w:t>
+      </w:r>
+    </w:p>
+    <w:p>
+      <w:r>
+        <w:rPr>
+          <w:noProof/>
+          <w:lang w:eastAsia="fr-FR"/>
+        </w:rPr>
+        <w:pict>
+          <v:shape id="_x0000_s1761" type="#_x0000_t202" style="position:absolute;margin-left:17.55pt;margin-top:3.3pt;width:418.4pt;height:178.8pt;z-index:251670528">
+            <v:textbox>
+              <w:txbxContent>
+                <w:p>
+                  <w:r>
+                    <w:rPr>
+                      <w:noProof/>
+                      <w:lang w:eastAsia="fr-FR"/>
+                    </w:rPr>
+                    <w:drawing>
+                      <wp:inline distT="0" distB="0" distL="0" distR="0">
+                        <wp:extent cx="5121275" cy="2165568"/>
+                        <wp:effectExtent l="0" t="0" r="0" b="0"/>
+                        <wp:docPr id="10" name="Image 10" descr="D:\INFORMATIQUE\Cours\CEFIVE\Projet-Prof\CEFIVE-Rapport-ProjetProf\Rapport stage\models\staffadmin_depart_usecase_dgrm.jpg"/>
+                        <wp:cNvGraphicFramePr>
+                          <a:graphicFrameLocks xmlns:a="http://schemas.openxmlformats.org/drawingml/2006/main" noChangeAspect="1"/>
+                        </wp:cNvGraphicFramePr>
+                        <a:graphic xmlns:a="http://schemas.openxmlformats.org/drawingml/2006/main">
+                          <a:graphicData uri="http://schemas.openxmlformats.org/drawingml/2006/picture">
+                            <pic:pic xmlns:pic="http://schemas.openxmlformats.org/drawingml/2006/picture">
+                              <pic:nvPicPr>
+                                <pic:cNvPr id="0" name="Picture 3" descr="D:\INFORMATIQUE\Cours\CEFIVE\Projet-Prof\CEFIVE-Rapport-ProjetProf\Rapport stage\models\staffadmin_depart_usecase_dgrm.jpg"/>
+                                <pic:cNvPicPr>
+                                  <a:picLocks noChangeAspect="1" noChangeArrowheads="1"/>
+                                </pic:cNvPicPr>
+                              </pic:nvPicPr>
+                              <pic:blipFill>
+                                <a:blip r:embed="rId36">
+                                  <a:extLst>
+                                    <a:ext uri="{28A0092B-C50C-407E-A947-70E740481C1C}">
+                                      <a14:useLocalDpi xmlns:a14="http://schemas.microsoft.com/office/drawing/2010/main" val="0"/>
+                                    </a:ext>
+                                  </a:extLst>
+                                </a:blip>
+                                <a:srcRect/>
+                                <a:stretch>
+                                  <a:fillRect/>
+                                </a:stretch>
+                              </pic:blipFill>
+                              <pic:spPr bwMode="auto">
+                                <a:xfrm>
+                                  <a:off x="0" y="0"/>
+                                  <a:ext cx="5121275" cy="2165568"/>
+                                </a:xfrm>
+                                <a:prstGeom prst="rect">
+                                  <a:avLst/>
+                                </a:prstGeom>
+                                <a:noFill/>
+                                <a:ln>
+                                  <a:noFill/>
+                                </a:ln>
+                              </pic:spPr>
+                            </pic:pic>
+                          </a:graphicData>
+                        </a:graphic>
+                      </wp:inline>
+                    </w:drawing>
+                  </w:r>
+                </w:p>
+              </w:txbxContent>
+            </v:textbox>
+          </v:shape>
+        </w:pict>
+      </w:r>
+    </w:p>
+    <w:p/>
+    <w:p/>
+    <w:p/>
+    <w:p/>
+    <w:p/>
+    <w:p/>
+    <w:p/>
     <w:p>
       <w:pPr>
         <w:pStyle w:val="Titre2"/>
@@ -18683,7 +18859,7 @@
     </w:p>
     <w:sectPr>
       <w:pgSz w:w="11906" w:h="16838"/>
-      <w:pgMar w:top="1417" w:right="1417" w:bottom="1417" w:left="1417" w:header="708" w:footer="708" w:gutter="0"/>
+      <w:pgMar w:top="1276" w:right="1417" w:bottom="1417" w:left="1417" w:header="708" w:footer="708" w:gutter="0"/>
       <w:cols w:space="708"/>
       <w:docGrid w:linePitch="360"/>
     </w:sectPr>
@@ -20443,7 +20619,7 @@
   <w:abstractNum w:abstractNumId="14" w15:restartNumberingAfterBreak="0">
     <w:nsid w:val="44EB3CEF"/>
     <w:multiLevelType w:val="hybridMultilevel"/>
-    <w:tmpl w:val="97A03ADC"/>
+    <w:tmpl w:val="DB0A9748"/>
     <w:lvl w:ilvl="0" w:tplc="75C20DA4">
       <w:start w:val="1"/>
       <w:numFmt w:val="bullet"/>
@@ -21624,7 +21800,7 @@
   <w:abstractNum w:abstractNumId="24" w15:restartNumberingAfterBreak="0">
     <w:nsid w:val="74AD6AEA"/>
     <w:multiLevelType w:val="hybridMultilevel"/>
-    <w:tmpl w:val="00983F62"/>
+    <w:tmpl w:val="53322F60"/>
     <w:lvl w:ilvl="0" w:tplc="040C0001">
       <w:start w:val="1"/>
       <w:numFmt w:val="bullet"/>
@@ -22503,6 +22679,39 @@
   </w:num>
   <w:num w:numId="38">
     <w:abstractNumId w:val="14"/>
+  </w:num>
+  <w:num w:numId="39">
+    <w:abstractNumId w:val="18"/>
+  </w:num>
+  <w:num w:numId="40">
+    <w:abstractNumId w:val="18"/>
+    <w:lvlOverride w:ilvl="0">
+      <w:startOverride w:val="1"/>
+    </w:lvlOverride>
+    <w:lvlOverride w:ilvl="1">
+      <w:startOverride w:val="1"/>
+    </w:lvlOverride>
+    <w:lvlOverride w:ilvl="2">
+      <w:startOverride w:val="1"/>
+    </w:lvlOverride>
+    <w:lvlOverride w:ilvl="3">
+      <w:startOverride w:val="1"/>
+    </w:lvlOverride>
+    <w:lvlOverride w:ilvl="4">
+      <w:startOverride w:val="1"/>
+    </w:lvlOverride>
+    <w:lvlOverride w:ilvl="5">
+      <w:startOverride w:val="1"/>
+    </w:lvlOverride>
+    <w:lvlOverride w:ilvl="6">
+      <w:startOverride w:val="1"/>
+    </w:lvlOverride>
+    <w:lvlOverride w:ilvl="7">
+      <w:startOverride w:val="1"/>
+    </w:lvlOverride>
+    <w:lvlOverride w:ilvl="8">
+      <w:startOverride w:val="1"/>
+    </w:lvlOverride>
   </w:num>
   <w:numIdMacAtCleanup w:val="17"/>
 </w:numbering>
@@ -23121,7 +23330,6 @@
   <w:style w:type="character" w:default="1" w:styleId="Policepardfaut">
     <w:name w:val="Default Paragraph Font"/>
     <w:uiPriority w:val="1"/>
-    <w:semiHidden/>
     <w:unhideWhenUsed/>
   </w:style>
   <w:style w:type="table" w:default="1" w:styleId="TableauNormal">
@@ -23986,7 +24194,7 @@
 </file>
 
 <file path=customXml/itemProps1.xml><?xml version="1.0" encoding="utf-8"?>
-<ds:datastoreItem xmlns:ds="http://schemas.openxmlformats.org/officeDocument/2006/customXml" ds:itemID="{E32A7398-D9B5-42F3-A386-7EB4D7184F11}">
+<ds:datastoreItem xmlns:ds="http://schemas.openxmlformats.org/officeDocument/2006/customXml" ds:itemID="{D774F035-451A-4F2A-AB74-07A61E2175A4}">
   <ds:schemaRefs>
     <ds:schemaRef ds:uri="http://schemas.openxmlformats.org/officeDocument/2006/bibliography"/>
   </ds:schemaRefs>

</xml_diff>

<commit_message>
Creation des diagrammes use cases avec starUml
</commit_message>
<xml_diff>
--- a/Rapport stage/RapportProjet.docx
+++ b/Rapport stage/RapportProjet.docx
@@ -4866,7 +4866,24 @@
           <w:sz w:val="24"/>
           <w:szCs w:val="24"/>
         </w:rPr>
-        <w:t xml:space="preserve"> de Template de base à la rédaction des différents courriers qu’ils traitent de façon courante.</w:t>
+        <w:t xml:space="preserve"> de </w:t>
+      </w:r>
+      <w:r>
+        <w:rPr>
+          <w:rFonts w:asciiTheme="majorHAnsi" w:hAnsiTheme="majorHAnsi"/>
+          <w:color w:val="FF0000"/>
+          <w:sz w:val="24"/>
+          <w:szCs w:val="24"/>
+        </w:rPr>
+        <w:t>Template</w:t>
+      </w:r>
+      <w:r>
+        <w:rPr>
+          <w:rFonts w:asciiTheme="majorHAnsi" w:hAnsiTheme="majorHAnsi"/>
+          <w:sz w:val="24"/>
+          <w:szCs w:val="24"/>
+        </w:rPr>
+        <w:t xml:space="preserve"> de base à la rédaction des différents courriers qu’ils traitent de façon courante.</w:t>
       </w:r>
       <w:r>
         <w:rPr>
@@ -6507,6 +6524,28 @@
     </w:p>
     <w:p>
       <w:pPr>
+        <w:pStyle w:val="Paragraphedeliste"/>
+        <w:spacing w:after="0"/>
+        <w:ind w:left="426"/>
+        <w:rPr>
+          <w:rFonts w:asciiTheme="majorHAnsi" w:hAnsiTheme="majorHAnsi"/>
+          <w:b/>
+          <w:sz w:val="24"/>
+          <w:szCs w:val="24"/>
+        </w:rPr>
+      </w:pPr>
+      <w:r>
+        <w:rPr>
+          <w:rFonts w:asciiTheme="majorHAnsi" w:hAnsiTheme="majorHAnsi"/>
+          <w:b/>
+          <w:sz w:val="24"/>
+          <w:szCs w:val="24"/>
+        </w:rPr>
+        <w:t>Cas 1 : Départ n’impliquant pas un départ de la fonction public</w:t>
+      </w:r>
+    </w:p>
+    <w:p>
+      <w:pPr>
         <w:jc w:val="both"/>
         <w:rPr>
           <w:rFonts w:asciiTheme="majorHAnsi" w:hAnsiTheme="majorHAnsi"/>
@@ -6520,39 +6559,281 @@
           <w:sz w:val="24"/>
           <w:szCs w:val="24"/>
         </w:rPr>
-        <w:t>En</w:t>
-      </w:r>
-      <w:r>
-        <w:rPr>
-          <w:rFonts w:asciiTheme="majorHAnsi" w:hAnsiTheme="majorHAnsi"/>
-          <w:sz w:val="24"/>
-          <w:szCs w:val="24"/>
-        </w:rPr>
-        <w:t xml:space="preserve"> dehors du décès qui prend effet par un simple constat, les procédures de départ sont des dé</w:t>
-      </w:r>
-      <w:r>
-        <w:rPr>
-          <w:rFonts w:asciiTheme="majorHAnsi" w:hAnsiTheme="majorHAnsi"/>
-          <w:sz w:val="24"/>
-          <w:szCs w:val="24"/>
-        </w:rPr>
-        <w:t xml:space="preserve">marches administratives qui sont </w:t>
-      </w:r>
-      <w:r>
-        <w:rPr>
-          <w:rFonts w:asciiTheme="majorHAnsi" w:hAnsiTheme="majorHAnsi"/>
-          <w:sz w:val="24"/>
-          <w:szCs w:val="24"/>
-        </w:rPr>
-        <w:t xml:space="preserve">entièrement traitées par le ministère de la fonction publique  </w:t>
-      </w:r>
-      <w:r>
-        <w:rPr>
-          <w:rFonts w:asciiTheme="majorHAnsi" w:hAnsiTheme="majorHAnsi"/>
-          <w:sz w:val="24"/>
-          <w:szCs w:val="24"/>
-        </w:rPr>
-        <w:t xml:space="preserve">en  collaboration avec la DAAF du ministère en charge du budget et la DRH de la DGBF. </w:t>
+        <w:t>Ce type de</w:t>
+      </w:r>
+      <w:r>
+        <w:rPr>
+          <w:rFonts w:asciiTheme="majorHAnsi" w:hAnsiTheme="majorHAnsi"/>
+          <w:sz w:val="24"/>
+          <w:szCs w:val="24"/>
+        </w:rPr>
+        <w:t xml:space="preserve"> départ</w:t>
+      </w:r>
+      <w:r>
+        <w:rPr>
+          <w:rFonts w:asciiTheme="majorHAnsi" w:hAnsiTheme="majorHAnsi"/>
+          <w:sz w:val="24"/>
+          <w:szCs w:val="24"/>
+        </w:rPr>
+        <w:t xml:space="preserve"> </w:t>
+      </w:r>
+      <w:r>
+        <w:rPr>
+          <w:rFonts w:asciiTheme="majorHAnsi" w:hAnsiTheme="majorHAnsi"/>
+          <w:sz w:val="24"/>
+          <w:szCs w:val="24"/>
+        </w:rPr>
+        <w:t>est</w:t>
+      </w:r>
+      <w:r>
+        <w:rPr>
+          <w:rFonts w:asciiTheme="majorHAnsi" w:hAnsiTheme="majorHAnsi"/>
+          <w:sz w:val="24"/>
+          <w:szCs w:val="24"/>
+        </w:rPr>
+        <w:t xml:space="preserve"> généralement </w:t>
+      </w:r>
+      <w:r>
+        <w:rPr>
+          <w:rFonts w:asciiTheme="majorHAnsi" w:hAnsiTheme="majorHAnsi"/>
+          <w:sz w:val="24"/>
+          <w:szCs w:val="24"/>
+        </w:rPr>
+        <w:t>introduit</w:t>
+      </w:r>
+      <w:r>
+        <w:rPr>
+          <w:rFonts w:asciiTheme="majorHAnsi" w:hAnsiTheme="majorHAnsi"/>
+          <w:sz w:val="24"/>
+          <w:szCs w:val="24"/>
+        </w:rPr>
+        <w:t xml:space="preserve"> à la demande de l’agent.</w:t>
+      </w:r>
+      <w:r>
+        <w:rPr>
+          <w:rFonts w:asciiTheme="majorHAnsi" w:hAnsiTheme="majorHAnsi"/>
+          <w:sz w:val="24"/>
+          <w:szCs w:val="24"/>
+        </w:rPr>
+        <w:t xml:space="preserve"> </w:t>
+      </w:r>
+      <w:r>
+        <w:rPr>
+          <w:rFonts w:asciiTheme="majorHAnsi" w:hAnsiTheme="majorHAnsi"/>
+          <w:sz w:val="24"/>
+          <w:szCs w:val="24"/>
+        </w:rPr>
+        <w:t>Il peut s’agir d’une volonté pour l’agent de changer de Direction Centrale, de Direction Générale ou de Ministère. Dans ce cas</w:t>
+      </w:r>
+      <w:r>
+        <w:rPr>
+          <w:rFonts w:asciiTheme="majorHAnsi" w:hAnsiTheme="majorHAnsi"/>
+          <w:sz w:val="24"/>
+          <w:szCs w:val="24"/>
+        </w:rPr>
+        <w:t xml:space="preserve">, l’agent </w:t>
+      </w:r>
+      <w:r>
+        <w:rPr>
+          <w:rFonts w:asciiTheme="majorHAnsi" w:hAnsiTheme="majorHAnsi"/>
+          <w:sz w:val="24"/>
+          <w:szCs w:val="24"/>
+        </w:rPr>
+        <w:t xml:space="preserve">adresse, au Directeur des Marché Publics, un courrier </w:t>
+      </w:r>
+      <w:r>
+        <w:rPr>
+          <w:rFonts w:asciiTheme="majorHAnsi" w:hAnsiTheme="majorHAnsi"/>
+          <w:sz w:val="24"/>
+          <w:szCs w:val="24"/>
+        </w:rPr>
+        <w:t>motivant sa volonté de départ</w:t>
+      </w:r>
+      <w:r>
+        <w:rPr>
+          <w:rFonts w:asciiTheme="majorHAnsi" w:hAnsiTheme="majorHAnsi"/>
+          <w:sz w:val="24"/>
+          <w:szCs w:val="24"/>
+        </w:rPr>
+        <w:t>. Il transmet ce courrier dans un premier temps à son supérieur hiérarchique direct pour accord. Une fois accordé par le supérieur hiérarchique direct, le courrier est transmis au chef du service des moyens généraux et du personnel</w:t>
+      </w:r>
+      <w:r>
+        <w:rPr>
+          <w:rFonts w:asciiTheme="majorHAnsi" w:hAnsiTheme="majorHAnsi"/>
+          <w:sz w:val="24"/>
+          <w:szCs w:val="24"/>
+        </w:rPr>
+        <w:t>. Celui-ci rédige un courrier en réponse de la demande de l’agent.  Dans ce courrier il marque l’accord ou le refus du Directeur des marchés Publics. Cette réponse est</w:t>
+      </w:r>
+      <w:r>
+        <w:rPr>
+          <w:rFonts w:asciiTheme="majorHAnsi" w:hAnsiTheme="majorHAnsi"/>
+          <w:sz w:val="24"/>
+          <w:szCs w:val="24"/>
+        </w:rPr>
+        <w:t xml:space="preserve"> </w:t>
+      </w:r>
+      <w:r>
+        <w:rPr>
+          <w:rFonts w:asciiTheme="majorHAnsi" w:hAnsiTheme="majorHAnsi"/>
+          <w:sz w:val="24"/>
+          <w:szCs w:val="24"/>
+        </w:rPr>
+        <w:t xml:space="preserve">ensuite </w:t>
+      </w:r>
+      <w:r>
+        <w:rPr>
+          <w:rFonts w:asciiTheme="majorHAnsi" w:hAnsiTheme="majorHAnsi"/>
+          <w:sz w:val="24"/>
+          <w:szCs w:val="24"/>
+        </w:rPr>
+        <w:t>transm</w:t>
+      </w:r>
+      <w:r>
+        <w:rPr>
+          <w:rFonts w:asciiTheme="majorHAnsi" w:hAnsiTheme="majorHAnsi"/>
+          <w:sz w:val="24"/>
+          <w:szCs w:val="24"/>
+        </w:rPr>
+        <w:t>ise</w:t>
+      </w:r>
+      <w:r>
+        <w:rPr>
+          <w:rFonts w:asciiTheme="majorHAnsi" w:hAnsiTheme="majorHAnsi"/>
+          <w:sz w:val="24"/>
+          <w:szCs w:val="24"/>
+        </w:rPr>
+        <w:t xml:space="preserve"> au Directeur des marchés Publics pour signature. Après signature du Di</w:t>
+      </w:r>
+      <w:r>
+        <w:rPr>
+          <w:rFonts w:asciiTheme="majorHAnsi" w:hAnsiTheme="majorHAnsi"/>
+          <w:sz w:val="24"/>
+          <w:szCs w:val="24"/>
+        </w:rPr>
+        <w:t>recteur des M</w:t>
+      </w:r>
+      <w:r>
+        <w:rPr>
+          <w:rFonts w:asciiTheme="majorHAnsi" w:hAnsiTheme="majorHAnsi"/>
+          <w:sz w:val="24"/>
+          <w:szCs w:val="24"/>
+        </w:rPr>
+        <w:t xml:space="preserve">archés Publics, la réponse </w:t>
+      </w:r>
+      <w:r>
+        <w:rPr>
+          <w:rFonts w:asciiTheme="majorHAnsi" w:hAnsiTheme="majorHAnsi"/>
+          <w:sz w:val="24"/>
+          <w:szCs w:val="24"/>
+        </w:rPr>
+        <w:t xml:space="preserve">est </w:t>
+      </w:r>
+      <w:r>
+        <w:rPr>
+          <w:rFonts w:asciiTheme="majorHAnsi" w:hAnsiTheme="majorHAnsi"/>
+          <w:sz w:val="24"/>
+          <w:szCs w:val="24"/>
+        </w:rPr>
+        <w:t xml:space="preserve">enfin </w:t>
+      </w:r>
+      <w:r>
+        <w:rPr>
+          <w:rFonts w:asciiTheme="majorHAnsi" w:hAnsiTheme="majorHAnsi"/>
+          <w:sz w:val="24"/>
+          <w:szCs w:val="24"/>
+        </w:rPr>
+        <w:t>transmis</w:t>
+      </w:r>
+      <w:r>
+        <w:rPr>
+          <w:rFonts w:asciiTheme="majorHAnsi" w:hAnsiTheme="majorHAnsi"/>
+          <w:sz w:val="24"/>
+          <w:szCs w:val="24"/>
+        </w:rPr>
+        <w:t xml:space="preserve">e à l’agent qui pourra </w:t>
+      </w:r>
+      <w:r>
+        <w:rPr>
+          <w:rFonts w:asciiTheme="majorHAnsi" w:hAnsiTheme="majorHAnsi"/>
+          <w:sz w:val="24"/>
+          <w:szCs w:val="24"/>
+        </w:rPr>
+        <w:t>s’en servir</w:t>
+      </w:r>
+      <w:r>
+        <w:rPr>
+          <w:rFonts w:asciiTheme="majorHAnsi" w:hAnsiTheme="majorHAnsi"/>
+          <w:sz w:val="24"/>
+          <w:szCs w:val="24"/>
+        </w:rPr>
+        <w:t xml:space="preserve"> </w:t>
+      </w:r>
+      <w:r>
+        <w:rPr>
+          <w:rFonts w:asciiTheme="majorHAnsi" w:hAnsiTheme="majorHAnsi"/>
+          <w:sz w:val="24"/>
+          <w:szCs w:val="24"/>
+        </w:rPr>
+        <w:t xml:space="preserve">dans la suite du processus auprès de la Direction des Ressources Humaines de la DGBF. </w:t>
+      </w:r>
+    </w:p>
+    <w:p>
+      <w:pPr>
+        <w:pStyle w:val="Paragraphedeliste"/>
+        <w:spacing w:after="0"/>
+        <w:ind w:left="426"/>
+        <w:rPr>
+          <w:rFonts w:asciiTheme="majorHAnsi" w:hAnsiTheme="majorHAnsi"/>
+          <w:b/>
+          <w:sz w:val="24"/>
+          <w:szCs w:val="24"/>
+        </w:rPr>
+      </w:pPr>
+      <w:r>
+        <w:rPr>
+          <w:rFonts w:asciiTheme="majorHAnsi" w:hAnsiTheme="majorHAnsi"/>
+          <w:b/>
+          <w:sz w:val="24"/>
+          <w:szCs w:val="24"/>
+        </w:rPr>
+        <w:t xml:space="preserve">Cas </w:t>
+      </w:r>
+      <w:r>
+        <w:rPr>
+          <w:rFonts w:asciiTheme="majorHAnsi" w:hAnsiTheme="majorHAnsi"/>
+          <w:b/>
+          <w:sz w:val="24"/>
+          <w:szCs w:val="24"/>
+        </w:rPr>
+        <w:t>2</w:t>
+      </w:r>
+      <w:r>
+        <w:rPr>
+          <w:rFonts w:asciiTheme="majorHAnsi" w:hAnsiTheme="majorHAnsi"/>
+          <w:b/>
+          <w:sz w:val="24"/>
+          <w:szCs w:val="24"/>
+        </w:rPr>
+        <w:t xml:space="preserve"> : Départ </w:t>
+      </w:r>
+      <w:r>
+        <w:rPr>
+          <w:rFonts w:asciiTheme="majorHAnsi" w:hAnsiTheme="majorHAnsi"/>
+          <w:b/>
+          <w:sz w:val="24"/>
+          <w:szCs w:val="24"/>
+        </w:rPr>
+        <w:t>impliquant</w:t>
+      </w:r>
+      <w:r>
+        <w:rPr>
+          <w:rFonts w:asciiTheme="majorHAnsi" w:hAnsiTheme="majorHAnsi"/>
+          <w:b/>
+          <w:sz w:val="24"/>
+          <w:szCs w:val="24"/>
+        </w:rPr>
+        <w:t xml:space="preserve"> un départ de la fonction public</w:t>
       </w:r>
     </w:p>
     <w:p>
@@ -6570,7 +6851,15 @@
           <w:sz w:val="24"/>
           <w:szCs w:val="24"/>
         </w:rPr>
-        <w:t>En général elles sont instruites à la demande de l’agent mais peuvent également être prononcées d’office</w:t>
+        <w:t xml:space="preserve">Ces procédures sont à l’initiative de l’agent mais peuvent </w:t>
+      </w:r>
+      <w:r>
+        <w:rPr>
+          <w:rFonts w:asciiTheme="majorHAnsi" w:hAnsiTheme="majorHAnsi"/>
+          <w:sz w:val="24"/>
+          <w:szCs w:val="24"/>
+        </w:rPr>
+        <w:t>également être prononcées d’office</w:t>
       </w:r>
       <w:r>
         <w:rPr>
@@ -6586,7 +6875,39 @@
           <w:sz w:val="24"/>
           <w:szCs w:val="24"/>
         </w:rPr>
-        <w:t xml:space="preserve">. Dans tous les cas, elles sont sanctionnées par des actes administratifs </w:t>
+        <w:t xml:space="preserve">. </w:t>
+      </w:r>
+      <w:r>
+        <w:rPr>
+          <w:rFonts w:asciiTheme="majorHAnsi" w:hAnsiTheme="majorHAnsi"/>
+          <w:sz w:val="24"/>
+          <w:szCs w:val="24"/>
+        </w:rPr>
+        <w:t xml:space="preserve">Ces procédures </w:t>
+      </w:r>
+      <w:r>
+        <w:rPr>
+          <w:rFonts w:asciiTheme="majorHAnsi" w:hAnsiTheme="majorHAnsi"/>
+          <w:sz w:val="24"/>
+          <w:szCs w:val="24"/>
+        </w:rPr>
+        <w:t>sont</w:t>
+      </w:r>
+      <w:r>
+        <w:rPr>
+          <w:rFonts w:asciiTheme="majorHAnsi" w:hAnsiTheme="majorHAnsi"/>
+          <w:sz w:val="24"/>
+          <w:szCs w:val="24"/>
+        </w:rPr>
+        <w:t xml:space="preserve"> en outre</w:t>
+      </w:r>
+      <w:r>
+        <w:rPr>
+          <w:rFonts w:asciiTheme="majorHAnsi" w:hAnsiTheme="majorHAnsi"/>
+          <w:sz w:val="24"/>
+          <w:szCs w:val="24"/>
+        </w:rPr>
+        <w:t xml:space="preserve"> sanctionnées par des actes administratifs </w:t>
       </w:r>
       <w:r>
         <w:rPr>
@@ -6610,7 +6931,23 @@
           <w:sz w:val="24"/>
           <w:szCs w:val="24"/>
         </w:rPr>
-        <w:t>l’agent devra présenter au service des moyens généraux et du personnel de la DMP aux fins de la prise en compte.</w:t>
+        <w:t>l’agent devra présenter au service des moyens généraux et du personnel de la DMP aux fins de l</w:t>
+      </w:r>
+      <w:r>
+        <w:rPr>
+          <w:rFonts w:asciiTheme="majorHAnsi" w:hAnsiTheme="majorHAnsi"/>
+          <w:sz w:val="24"/>
+          <w:szCs w:val="24"/>
+        </w:rPr>
+        <w:t>eur</w:t>
+      </w:r>
+      <w:r>
+        <w:rPr>
+          <w:rFonts w:asciiTheme="majorHAnsi" w:hAnsiTheme="majorHAnsi"/>
+          <w:sz w:val="24"/>
+          <w:szCs w:val="24"/>
+        </w:rPr>
+        <w:t xml:space="preserve"> prise en compte.</w:t>
       </w:r>
       <w:r>
         <w:rPr>
@@ -6896,6 +7233,7 @@
           <w:sz w:val="24"/>
           <w:szCs w:val="24"/>
         </w:rPr>
+        <w:lastRenderedPageBreak/>
         <w:t>La retraite</w:t>
       </w:r>
     </w:p>
@@ -7134,16 +7472,7 @@
           <w:sz w:val="24"/>
           <w:szCs w:val="24"/>
         </w:rPr>
-        <w:t xml:space="preserve">au </w:t>
-      </w:r>
-      <w:r>
-        <w:rPr>
-          <w:rFonts w:asciiTheme="majorHAnsi" w:hAnsiTheme="majorHAnsi"/>
-          <w:sz w:val="24"/>
-          <w:szCs w:val="24"/>
-        </w:rPr>
-        <w:lastRenderedPageBreak/>
-        <w:t xml:space="preserve">Directeur des Marchés Publics pour signature. </w:t>
+        <w:t xml:space="preserve">au Directeur des Marchés Publics pour signature. </w:t>
       </w:r>
       <w:r>
         <w:rPr>
@@ -7585,6 +7914,7 @@
           <w:sz w:val="24"/>
           <w:szCs w:val="24"/>
         </w:rPr>
+        <w:lastRenderedPageBreak/>
         <w:t>Si l’agent ne parvient pas à prendre son congé de l’année n en année n+1, il a la possibilité de le rattraper en année n+2. Dans ce cas, il pourra</w:t>
       </w:r>
       <w:r>
@@ -7686,7 +8016,6 @@
           <w:sz w:val="24"/>
           <w:szCs w:val="24"/>
         </w:rPr>
-        <w:lastRenderedPageBreak/>
         <w:t>Tout agent travaillant à la Direction des Marchés Publics à droit à des congés de maladie d'une durée maximum de six (6) mois, pendant une période de douze (12) mois consécutifs.</w:t>
       </w:r>
     </w:p>
@@ -7809,7 +8138,18 @@
           <w:sz w:val="24"/>
           <w:szCs w:val="24"/>
         </w:rPr>
-        <w:t xml:space="preserve">Le traitement des demandes </w:t>
+        <w:t>Le t</w:t>
+      </w:r>
+      <w:bookmarkStart w:id="13" w:name="_GoBack"/>
+      <w:bookmarkEnd w:id="13"/>
+      <w:r>
+        <w:rPr>
+          <w:rFonts w:asciiTheme="majorHAnsi" w:hAnsiTheme="majorHAnsi"/>
+          <w:b/>
+          <w:sz w:val="24"/>
+          <w:szCs w:val="24"/>
+        </w:rPr>
+        <w:t xml:space="preserve">raitement des demandes </w:t>
       </w:r>
       <w:r>
         <w:rPr>
@@ -8021,6 +8361,7 @@
           <w:sz w:val="24"/>
           <w:szCs w:val="24"/>
         </w:rPr>
+        <w:lastRenderedPageBreak/>
         <w:t>Selon l’article 57 du statut général de la fonction publique, la  promotion  est  le  passage  du  fonctionnaire  de  son  grade  à  un  grade immédiatement supérieur. Elle est faite par voie de concours internes, sauf dérogations prévues par décret.</w:t>
       </w:r>
       <w:r>
@@ -8063,16 +8404,7 @@
           <w:sz w:val="24"/>
           <w:szCs w:val="24"/>
         </w:rPr>
-        <w:t xml:space="preserve">est tenu d’en informer le Chef du Service des </w:t>
-      </w:r>
-      <w:r>
-        <w:rPr>
-          <w:rFonts w:asciiTheme="majorHAnsi" w:hAnsiTheme="majorHAnsi"/>
-          <w:sz w:val="24"/>
-          <w:szCs w:val="24"/>
-        </w:rPr>
-        <w:lastRenderedPageBreak/>
-        <w:t>Moyen Généraux et du personnel avec son arrêté de nomination ou sa décision d’attente à l’appui afin que cette information soit mise à mise jour.</w:t>
+        <w:t>est tenu d’en informer le Chef du Service des Moyen Généraux et du personnel avec son arrêté de nomination ou sa décision d’attente à l’appui afin que cette information soit mise à mise jour.</w:t>
       </w:r>
     </w:p>
     <w:p>
@@ -8616,7 +8948,16 @@
           <w:sz w:val="24"/>
           <w:szCs w:val="24"/>
         </w:rPr>
-        <w:t>En effet, la rédaction d’un courrier en s’appuyant sur un modèle prédéfini peut entrainer des erreurs d’accord, d’omission et même de mise à jour. Ces erreurs apparemment anodines suffi</w:t>
+        <w:t xml:space="preserve">En effet, la rédaction d’un courrier en s’appuyant sur un modèle prédéfini peut entrainer des erreurs d’accord, d’omission et même de mise à jour. Ces erreurs apparemment </w:t>
+      </w:r>
+      <w:r>
+        <w:rPr>
+          <w:rFonts w:asciiTheme="majorHAnsi" w:hAnsiTheme="majorHAnsi"/>
+          <w:sz w:val="24"/>
+          <w:szCs w:val="24"/>
+        </w:rPr>
+        <w:lastRenderedPageBreak/>
+        <w:t>anodines suffi</w:t>
       </w:r>
       <w:r>
         <w:rPr>
@@ -8774,7 +9115,6 @@
           <w:sz w:val="24"/>
           <w:szCs w:val="24"/>
         </w:rPr>
-        <w:lastRenderedPageBreak/>
         <w:t xml:space="preserve">Le manque de </w:t>
       </w:r>
       <w:r>
@@ -9234,11 +9574,11 @@
         </w:numPr>
         <w:ind w:left="1134" w:hanging="567"/>
       </w:pPr>
-      <w:bookmarkStart w:id="13" w:name="_Toc38900928"/>
+      <w:bookmarkStart w:id="14" w:name="_Toc38900928"/>
       <w:r>
         <w:t>Problématique</w:t>
       </w:r>
-      <w:bookmarkEnd w:id="13"/>
+      <w:bookmarkEnd w:id="14"/>
     </w:p>
     <w:p>
       <w:pPr>
@@ -9293,6 +9633,7 @@
           <w:sz w:val="24"/>
           <w:szCs w:val="24"/>
         </w:rPr>
+        <w:lastRenderedPageBreak/>
         <w:t>Comment mettre à disposition des statistiques fiables sur le personnel de la Direction des Marchés Publics en temps réel ?</w:t>
       </w:r>
     </w:p>
@@ -9305,14 +9646,14 @@
         </w:numPr>
         <w:ind w:left="1134" w:hanging="567"/>
       </w:pPr>
-      <w:bookmarkStart w:id="14" w:name="_Toc38900929"/>
+      <w:bookmarkStart w:id="15" w:name="_Toc38900929"/>
       <w:r>
         <w:t>Solution</w:t>
       </w:r>
       <w:r>
         <w:t>s et choix de la solution retenue</w:t>
       </w:r>
-      <w:bookmarkEnd w:id="14"/>
+      <w:bookmarkEnd w:id="15"/>
     </w:p>
     <w:p>
       <w:pPr>
@@ -9401,7 +9742,6 @@
         <w:ind w:left="1134" w:hanging="283"/>
       </w:pPr>
       <w:r>
-        <w:lastRenderedPageBreak/>
         <w:t>Adequasys</w:t>
       </w:r>
     </w:p>
@@ -9423,11 +9763,11 @@
       <w:pPr>
         <w:pStyle w:val="Titre1"/>
       </w:pPr>
-      <w:bookmarkStart w:id="15" w:name="_Toc38900930"/>
+      <w:bookmarkStart w:id="16" w:name="_Toc38900930"/>
       <w:r>
         <w:t>PARTIE II : ETUDE CONCEPTUELLE DE LA SOLUTION</w:t>
       </w:r>
-      <w:bookmarkEnd w:id="15"/>
+      <w:bookmarkEnd w:id="16"/>
     </w:p>
     <w:p>
       <w:pPr>
@@ -9437,14 +9777,14 @@
           <w:numId w:val="2"/>
         </w:numPr>
       </w:pPr>
-      <w:bookmarkStart w:id="16" w:name="_Toc38900931"/>
+      <w:bookmarkStart w:id="17" w:name="_Toc38900931"/>
       <w:r>
         <w:t>M</w:t>
       </w:r>
       <w:r>
         <w:t>éthodes d'analyse et de conception</w:t>
       </w:r>
-      <w:bookmarkEnd w:id="16"/>
+      <w:bookmarkEnd w:id="17"/>
     </w:p>
     <w:p>
       <w:pPr>
@@ -9614,14 +9954,14 @@
         </w:numPr>
         <w:ind w:left="1134" w:hanging="567"/>
       </w:pPr>
-      <w:bookmarkStart w:id="17" w:name="_Toc38900932"/>
+      <w:bookmarkStart w:id="18" w:name="_Toc38900932"/>
       <w:r>
         <w:t>Méthodes d'analyse</w:t>
       </w:r>
       <w:r>
         <w:t xml:space="preserve"> systémique</w:t>
       </w:r>
-      <w:bookmarkEnd w:id="17"/>
+      <w:bookmarkEnd w:id="18"/>
     </w:p>
     <w:p>
       <w:pPr>
@@ -9659,7 +9999,16 @@
           <w:sz w:val="24"/>
           <w:szCs w:val="24"/>
         </w:rPr>
-        <w:t xml:space="preserve"> L'analyse systémique « s’appuie sur une approche globale des problèmes ou des systèmes que l’on étudie et se concentre sur le jeu des interactions entre leurs éléments. Elle s'oppose au précepte cartésien de réductionnisme qui demande une décomposition en autant de parcelles qu’il est possible de le faire. Les objets d’étude</w:t>
+        <w:t xml:space="preserve"> L'analyse systémique « s’appuie sur une approche globale des problèmes ou des systèmes que l’on étudie et se concentre sur le jeu des interactions entre leurs </w:t>
+      </w:r>
+      <w:r>
+        <w:rPr>
+          <w:rFonts w:asciiTheme="majorHAnsi" w:hAnsiTheme="majorHAnsi"/>
+          <w:sz w:val="24"/>
+          <w:szCs w:val="24"/>
+        </w:rPr>
+        <w:lastRenderedPageBreak/>
+        <w:t>éléments. Elle s'oppose au précepte cartésien de réductionnisme qui demande une décomposition en autant de parcelles qu’il est possible de le faire. Les objets d’étude</w:t>
       </w:r>
       <w:r>
         <w:rPr>
@@ -9740,7 +10089,6 @@
         <w:ind w:left="1701" w:hanging="567"/>
       </w:pPr>
       <w:r>
-        <w:lastRenderedPageBreak/>
         <w:t>Exemples de méthodes systémiques</w:t>
       </w:r>
       <w:r>
@@ -10537,7 +10885,6 @@
           <w:sz w:val="24"/>
           <w:szCs w:val="24"/>
         </w:rPr>
-        <w:lastRenderedPageBreak/>
         <w:t>À chaque niveau d'abstraction, pour chaque volet (données, traitements), le système d'information est représenté par un modèle. Chaque modèle est exprimé dans un formalisme utilisant des concepts adaptés.</w:t>
       </w:r>
     </w:p>
@@ -10726,6 +11073,7 @@
           <w:sz w:val="36"/>
           <w:szCs w:val="28"/>
         </w:rPr>
+        <w:lastRenderedPageBreak/>
         <w:t>AXIAL</w:t>
       </w:r>
       <w:r>
@@ -10847,7 +11195,6 @@
           <w:szCs w:val="24"/>
           <w:shd w:val="clear" w:color="auto" w:fill="FFFFFF"/>
         </w:rPr>
-        <w:lastRenderedPageBreak/>
         <w:t>schéma directeur de développement,</w:t>
       </w:r>
     </w:p>
@@ -11104,7 +11451,7 @@
           <w:sz w:val="24"/>
           <w:szCs w:val="24"/>
         </w:rPr>
-        <w:t xml:space="preserve"> itérativité des modèles proposés comme reconnaissance du droit à l’imperfection et à l’apprentissage continuel ; ƒ agrégation/décomposition qui permet toujours de situer le problème au niveau du détail pertinent par rapport à l’interlocuteur. Les trois niveaux et modèles de la méthode OSSAD La méthode OSSAD propose trois niveaux fondamentaux selon une démarche Top Down d’analyse : le niveau stratégique (ce que veut faire l’entreprise), le niveau organisationnel (comment on déploie la stratégie et qui fait quoi), le niveau des modes opératoires. ƒ le modèle abstrait, de niveau stratégique s’intéresse aux objectifs de l’organisation, indépendamment des moyens et des ressources mis en œuvre pour les réaliser. Il offre plusieurs niveaux de visualisation en permettant de décomposer un processus en sous-processus et en activités par un effet de zoom. Il a donc un </w:t>
+        <w:t xml:space="preserve"> itérativité des modèles proposés comme reconnaissance du droit à l’imperfection et à l’apprentissage continuel ; ƒ </w:t>
       </w:r>
       <w:r>
         <w:rPr>
@@ -11113,7 +11460,7 @@
           <w:szCs w:val="24"/>
         </w:rPr>
         <w:lastRenderedPageBreak/>
-        <w:t>positionnement stratégique et</w:t>
+        <w:t>agrégation/décomposition qui permet toujours de situer le problème au niveau du détail pertinent par rapport à l’interlocuteur. Les trois niveaux et modèles de la méthode OSSAD La méthode OSSAD propose trois niveaux fondamentaux selon une démarche Top Down d’analyse : le niveau stratégique (ce que veut faire l’entreprise), le niveau organisationnel (comment on déploie la stratégie et qui fait quoi), le niveau des modes opératoires. ƒ le modèle abstrait, de niveau stratégique s’intéresse aux objectifs de l’organisation, indépendamment des moyens et des ressources mis en œuvre pour les réaliser. Il offre plusieurs niveaux de visualisation en permettant de décomposer un processus en sous-processus et en activités par un effet de zoom. Il a donc un positionnement stratégique et</w:t>
       </w:r>
       <w:r>
         <w:rPr>
@@ -11223,14 +11570,14 @@
         <w:pStyle w:val="Titre3"/>
         <w:ind w:left="1134" w:hanging="567"/>
       </w:pPr>
-      <w:bookmarkStart w:id="18" w:name="_Toc38900933"/>
+      <w:bookmarkStart w:id="19" w:name="_Toc38900933"/>
       <w:r>
         <w:t>Méthodes d'analyses cartésiennes</w:t>
       </w:r>
       <w:r>
         <w:t xml:space="preserve"> ou fonctionnelles</w:t>
       </w:r>
-      <w:bookmarkEnd w:id="18"/>
+      <w:bookmarkEnd w:id="19"/>
     </w:p>
     <w:p>
       <w:pPr>
@@ -11361,6 +11708,7 @@
           <w:szCs w:val="24"/>
           <w:lang w:val="en-US"/>
         </w:rPr>
+        <w:lastRenderedPageBreak/>
         <w:t xml:space="preserve">L'acronyme S.A.D.T signifie </w:t>
       </w:r>
       <w:r>
@@ -11454,16 +11802,7 @@
           <w:sz w:val="24"/>
           <w:szCs w:val="24"/>
         </w:rPr>
-        <w:t xml:space="preserve">les flux de pièces : flux qui caractérisent la valeur </w:t>
-      </w:r>
-      <w:r>
-        <w:rPr>
-          <w:rFonts w:asciiTheme="majorHAnsi" w:hAnsiTheme="majorHAnsi"/>
-          <w:sz w:val="24"/>
-          <w:szCs w:val="24"/>
-        </w:rPr>
-        <w:lastRenderedPageBreak/>
-        <w:t>ajoutée à un produit.</w:t>
+        <w:t>les flux de pièces : flux qui caractérisent la valeur ajoutée à un produit.</w:t>
       </w:r>
       <w:r>
         <w:rPr>
@@ -11575,14 +11914,14 @@
         <w:pStyle w:val="Titre3"/>
         <w:ind w:left="1134" w:hanging="567"/>
       </w:pPr>
-      <w:bookmarkStart w:id="19" w:name="_Toc38900934"/>
+      <w:bookmarkStart w:id="20" w:name="_Toc38900934"/>
       <w:r>
         <w:t xml:space="preserve">Méthodes d'analyses </w:t>
       </w:r>
       <w:r>
         <w:t>objet</w:t>
       </w:r>
-      <w:bookmarkEnd w:id="19"/>
+      <w:bookmarkEnd w:id="20"/>
     </w:p>
     <w:p>
       <w:pPr>
@@ -12090,6 +12429,7 @@
           <w:sz w:val="24"/>
           <w:szCs w:val="24"/>
         </w:rPr>
+        <w:lastRenderedPageBreak/>
         <w:t>La méthode Booch est une méthode de développement de logiciels pour la </w:t>
       </w:r>
       <w:hyperlink r:id="rId19" w:tooltip="Programmation orientée objet" w:history="1">
@@ -12215,7 +12555,6 @@
           <w:sz w:val="24"/>
           <w:szCs w:val="24"/>
         </w:rPr>
-        <w:lastRenderedPageBreak/>
         <w:t>La démarche d'analyse et de conception d'OMT.</w:t>
       </w:r>
       <w:r>
@@ -12744,7 +13083,16 @@
           <w:sz w:val="24"/>
           <w:szCs w:val="24"/>
         </w:rPr>
-        <w:t xml:space="preserve">ainsi que des outils de modélisation </w:t>
+        <w:t xml:space="preserve">ainsi que des outils </w:t>
+      </w:r>
+      <w:r>
+        <w:rPr>
+          <w:rFonts w:asciiTheme="majorHAnsi" w:hAnsiTheme="majorHAnsi"/>
+          <w:sz w:val="24"/>
+          <w:szCs w:val="24"/>
+        </w:rPr>
+        <w:lastRenderedPageBreak/>
+        <w:t xml:space="preserve">de modélisation </w:t>
       </w:r>
       <w:r>
         <w:rPr>
@@ -12826,27 +13174,18 @@
           <w:szCs w:val="24"/>
         </w:rPr>
       </w:pPr>
-      <w:bookmarkStart w:id="20" w:name="pgfId=178"/>
-      <w:bookmarkEnd w:id="20"/>
-      <w:r>
-        <w:rPr>
-          <w:rFonts w:asciiTheme="majorHAnsi" w:hAnsiTheme="majorHAnsi"/>
-          <w:sz w:val="24"/>
-          <w:szCs w:val="24"/>
-        </w:rPr>
-        <w:t xml:space="preserve">Cette première étape vise à identifier les objets du monde réel que l'on voudra réaliser. Pour cela, on doit identifier les propriétés caractéristiques de l'objet. Cette étape est bien entendu celle qui demande le plus de talent et d'expérience personnelle. Un moyen </w:t>
-      </w:r>
-      <w:r>
-        <w:rPr>
-          <w:rFonts w:asciiTheme="majorHAnsi" w:hAnsiTheme="majorHAnsi"/>
-          <w:sz w:val="24"/>
-          <w:szCs w:val="24"/>
-        </w:rPr>
-        <w:lastRenderedPageBreak/>
-        <w:t>relativement informel pour identifier les objets consiste à faire une description littéraire (en français) du problème. On pourra déduire les bons candidats des noms utilisés dans cette description, et leurs propriétés des adjectifs et autres qualifiants.</w:t>
-      </w:r>
-      <w:bookmarkStart w:id="21" w:name="pgfId=179"/>
+      <w:bookmarkStart w:id="21" w:name="pgfId=178"/>
       <w:bookmarkEnd w:id="21"/>
+      <w:r>
+        <w:rPr>
+          <w:rFonts w:asciiTheme="majorHAnsi" w:hAnsiTheme="majorHAnsi"/>
+          <w:sz w:val="24"/>
+          <w:szCs w:val="24"/>
+        </w:rPr>
+        <w:t>Cette première étape vise à identifier les objets du monde réel que l'on voudra réaliser. Pour cela, on doit identifier les propriétés caractéristiques de l'objet. Cette étape est bien entendu celle qui demande le plus de talent et d'expérience personnelle. Un moyen relativement informel pour identifier les objets consiste à faire une description littéraire (en français) du problème. On pourra déduire les bons candidats des noms utilisés dans cette description, et leurs propriétés des adjectifs et autres qualifiants.</w:t>
+      </w:r>
+      <w:bookmarkStart w:id="22" w:name="pgfId=179"/>
+      <w:bookmarkEnd w:id="22"/>
       <w:r>
         <w:rPr>
           <w:rFonts w:ascii="Times" w:hAnsi="Times" w:cs="Times"/>
@@ -12870,8 +13209,8 @@
           <w:lang w:eastAsia="en-US"/>
         </w:rPr>
       </w:pPr>
-      <w:bookmarkStart w:id="22" w:name="pgfId=180"/>
-      <w:bookmarkEnd w:id="22"/>
+      <w:bookmarkStart w:id="23" w:name="pgfId=180"/>
+      <w:bookmarkEnd w:id="23"/>
       <w:r>
         <w:rPr>
           <w:rFonts w:asciiTheme="majorHAnsi" w:eastAsiaTheme="minorHAnsi" w:hAnsiTheme="majorHAnsi" w:cstheme="minorBidi"/>
@@ -12894,8 +13233,8 @@
           <w:szCs w:val="24"/>
         </w:rPr>
       </w:pPr>
-      <w:bookmarkStart w:id="23" w:name="pgfId=181"/>
-      <w:bookmarkEnd w:id="23"/>
+      <w:bookmarkStart w:id="24" w:name="pgfId=181"/>
+      <w:bookmarkEnd w:id="24"/>
       <w:r>
         <w:rPr>
           <w:rFonts w:asciiTheme="majorHAnsi" w:hAnsiTheme="majorHAnsi"/>
@@ -12904,8 +13243,8 @@
         </w:rPr>
         <w:t>On cherchera ensuite à identifier les actions que l'objet subit et provoque. Les verbes utilisés dans la description informelle de l'étape précédente fournissent de bons indices pour l'identification des opérations. C'est également à cette étape que l'on pourra définir les conditions d'ordonnancement temporel des opérations, si nécessaire.</w:t>
       </w:r>
-      <w:bookmarkStart w:id="24" w:name="pgfId=182"/>
-      <w:bookmarkEnd w:id="24"/>
+      <w:bookmarkStart w:id="25" w:name="pgfId=182"/>
+      <w:bookmarkEnd w:id="25"/>
       <w:r>
         <w:rPr>
           <w:rFonts w:ascii="Times" w:hAnsi="Times" w:cs="Times"/>
@@ -12929,8 +13268,8 @@
           <w:lang w:eastAsia="en-US"/>
         </w:rPr>
       </w:pPr>
-      <w:bookmarkStart w:id="25" w:name="pgfId=183"/>
-      <w:bookmarkEnd w:id="25"/>
+      <w:bookmarkStart w:id="26" w:name="pgfId=183"/>
+      <w:bookmarkEnd w:id="26"/>
       <w:r>
         <w:rPr>
           <w:rFonts w:asciiTheme="majorHAnsi" w:eastAsiaTheme="minorHAnsi" w:hAnsiTheme="majorHAnsi" w:cstheme="minorBidi"/>
@@ -12953,8 +13292,8 @@
           <w:szCs w:val="24"/>
         </w:rPr>
       </w:pPr>
-      <w:bookmarkStart w:id="26" w:name="pgfId=184"/>
-      <w:bookmarkEnd w:id="26"/>
+      <w:bookmarkStart w:id="27" w:name="pgfId=184"/>
+      <w:bookmarkEnd w:id="27"/>
       <w:r>
         <w:rPr>
           <w:rFonts w:asciiTheme="majorHAnsi" w:hAnsiTheme="majorHAnsi"/>
@@ -12963,10 +13302,10 @@
         </w:rPr>
         <w:t>L'objet étant maintenant identifié par ses caractéristiques et ses opérations, on définira ses relations avec les autres objets. On établira quels objets le "voient" et quels objets "sont vus" par lui. Autrement dit, on insérera alors l'objet dans la topologie du projet. On définit également l'interface précise de l'objet avec le monde extérieur. Cette interface spécifie exactement quelles fonctionnalités seront accessibles et sous quelle forme.</w:t>
       </w:r>
-      <w:bookmarkStart w:id="27" w:name="pgfId=185"/>
-      <w:bookmarkStart w:id="28" w:name="pgfId=186"/>
-      <w:bookmarkEnd w:id="27"/>
+      <w:bookmarkStart w:id="28" w:name="pgfId=185"/>
+      <w:bookmarkStart w:id="29" w:name="pgfId=186"/>
       <w:bookmarkEnd w:id="28"/>
+      <w:bookmarkEnd w:id="29"/>
     </w:p>
     <w:p>
       <w:pPr>
@@ -13010,8 +13349,8 @@
           <w:szCs w:val="24"/>
         </w:rPr>
       </w:pPr>
-      <w:bookmarkStart w:id="29" w:name="pgfId=187"/>
-      <w:bookmarkEnd w:id="29"/>
+      <w:bookmarkStart w:id="30" w:name="pgfId=187"/>
+      <w:bookmarkEnd w:id="30"/>
       <w:r>
         <w:rPr>
           <w:rFonts w:asciiTheme="majorHAnsi" w:hAnsiTheme="majorHAnsi"/>
@@ -13094,8 +13433,8 @@
           <w:szCs w:val="24"/>
         </w:rPr>
       </w:pPr>
-      <w:bookmarkStart w:id="30" w:name="pgfId=189"/>
-      <w:bookmarkEnd w:id="30"/>
+      <w:bookmarkStart w:id="31" w:name="pgfId=189"/>
+      <w:bookmarkEnd w:id="31"/>
       <w:r>
         <w:rPr>
           <w:rFonts w:asciiTheme="majorHAnsi" w:hAnsiTheme="majorHAnsi"/>
@@ -13134,8 +13473,8 @@
         </w:rPr>
         <w:t>Modèles logiques et physiques</w:t>
       </w:r>
-      <w:bookmarkStart w:id="31" w:name="pgfId=199"/>
-      <w:bookmarkEnd w:id="31"/>
+      <w:bookmarkStart w:id="32" w:name="pgfId=199"/>
+      <w:bookmarkEnd w:id="32"/>
       <w:r>
         <w:rPr>
           <w:rFonts w:asciiTheme="majorHAnsi" w:hAnsiTheme="majorHAnsi"/>
@@ -13153,10 +13492,10 @@
         </w:rPr>
         <w:t>: Ils permettent de faire la distinction entre ce qui relève de l'analyse du problème (modèle logique) et ce qui relève de son implantation informatique (modèle physique). On utilisera pour cela quatre types de diagrammes :</w:t>
       </w:r>
-      <w:bookmarkStart w:id="32" w:name="pgfId=200"/>
-      <w:bookmarkStart w:id="33" w:name="pgfId=201"/>
-      <w:bookmarkEnd w:id="32"/>
+      <w:bookmarkStart w:id="33" w:name="pgfId=200"/>
+      <w:bookmarkStart w:id="34" w:name="pgfId=201"/>
       <w:bookmarkEnd w:id="33"/>
+      <w:bookmarkEnd w:id="34"/>
       <w:r>
         <w:rPr>
           <w:rFonts w:asciiTheme="majorHAnsi" w:hAnsiTheme="majorHAnsi"/>
@@ -13165,8 +13504,8 @@
         </w:rPr>
         <w:t xml:space="preserve"> les diagrammes de classe</w:t>
       </w:r>
-      <w:bookmarkStart w:id="34" w:name="pgfId=202"/>
-      <w:bookmarkEnd w:id="34"/>
+      <w:bookmarkStart w:id="35" w:name="pgfId=202"/>
+      <w:bookmarkEnd w:id="35"/>
       <w:r>
         <w:rPr>
           <w:rFonts w:asciiTheme="majorHAnsi" w:hAnsiTheme="majorHAnsi"/>
@@ -13175,8 +13514,8 @@
         </w:rPr>
         <w:t>, les diagrammes d'objets</w:t>
       </w:r>
-      <w:bookmarkStart w:id="35" w:name="pgfId=203"/>
-      <w:bookmarkEnd w:id="35"/>
+      <w:bookmarkStart w:id="36" w:name="pgfId=203"/>
+      <w:bookmarkEnd w:id="36"/>
       <w:r>
         <w:rPr>
           <w:rFonts w:asciiTheme="majorHAnsi" w:hAnsiTheme="majorHAnsi"/>
@@ -13185,8 +13524,8 @@
         </w:rPr>
         <w:t>, les diagrammes de modules</w:t>
       </w:r>
-      <w:bookmarkStart w:id="36" w:name="pgfId=204"/>
-      <w:bookmarkEnd w:id="36"/>
+      <w:bookmarkStart w:id="37" w:name="pgfId=204"/>
+      <w:bookmarkEnd w:id="37"/>
       <w:r>
         <w:rPr>
           <w:rFonts w:asciiTheme="majorHAnsi" w:hAnsiTheme="majorHAnsi"/>
@@ -13195,8 +13534,8 @@
         </w:rPr>
         <w:t xml:space="preserve"> et les diagrammes de processus.</w:t>
       </w:r>
-      <w:bookmarkStart w:id="37" w:name="pgfId=205"/>
-      <w:bookmarkEnd w:id="37"/>
+      <w:bookmarkStart w:id="38" w:name="pgfId=205"/>
+      <w:bookmarkEnd w:id="38"/>
     </w:p>
     <w:p>
       <w:pPr>
@@ -13220,8 +13559,8 @@
         </w:rPr>
         <w:t>Modèles statiques et dynamiques</w:t>
       </w:r>
-      <w:bookmarkStart w:id="38" w:name="pgfId=206"/>
-      <w:bookmarkEnd w:id="38"/>
+      <w:bookmarkStart w:id="39" w:name="pgfId=206"/>
+      <w:bookmarkEnd w:id="39"/>
       <w:r>
         <w:rPr>
           <w:rFonts w:asciiTheme="majorHAnsi" w:hAnsiTheme="majorHAnsi"/>
@@ -13237,12 +13576,21 @@
           <w:sz w:val="24"/>
           <w:szCs w:val="24"/>
         </w:rPr>
-        <w:t>Les quatre types de diagrammes précédents, décrivent essentiellement la structure statique du problème. Pour en décrire l'aspect dynamique, comment les objets sont créés puis détruits, comment ils s'échangent des messages, on utilise deux autres types de diagrammes :</w:t>
-      </w:r>
-      <w:bookmarkStart w:id="39" w:name="pgfId=207"/>
-      <w:bookmarkStart w:id="40" w:name="pgfId=208"/>
-      <w:bookmarkEnd w:id="39"/>
+        <w:t xml:space="preserve">Les quatre types de diagrammes précédents, décrivent essentiellement la structure statique du problème. Pour en décrire l'aspect </w:t>
+      </w:r>
+      <w:r>
+        <w:rPr>
+          <w:rFonts w:asciiTheme="majorHAnsi" w:hAnsiTheme="majorHAnsi"/>
+          <w:sz w:val="24"/>
+          <w:szCs w:val="24"/>
+        </w:rPr>
+        <w:lastRenderedPageBreak/>
+        <w:t>dynamique, comment les objets sont créés puis détruits, comment ils s'échangent des messages, on utilise deux autres types de diagrammes :</w:t>
+      </w:r>
+      <w:bookmarkStart w:id="40" w:name="pgfId=207"/>
+      <w:bookmarkStart w:id="41" w:name="pgfId=208"/>
       <w:bookmarkEnd w:id="40"/>
+      <w:bookmarkEnd w:id="41"/>
       <w:r>
         <w:rPr>
           <w:rFonts w:asciiTheme="majorHAnsi" w:hAnsiTheme="majorHAnsi"/>
@@ -13251,8 +13599,8 @@
         </w:rPr>
         <w:t xml:space="preserve"> les diagrammes de transition d'états</w:t>
       </w:r>
-      <w:bookmarkStart w:id="41" w:name="pgfId=209"/>
-      <w:bookmarkEnd w:id="41"/>
+      <w:bookmarkStart w:id="42" w:name="pgfId=209"/>
+      <w:bookmarkEnd w:id="42"/>
       <w:r>
         <w:rPr>
           <w:rFonts w:asciiTheme="majorHAnsi" w:hAnsiTheme="majorHAnsi"/>
@@ -13393,16 +13741,7 @@
           <w:sz w:val="24"/>
           <w:szCs w:val="24"/>
         </w:rPr>
-        <w:t xml:space="preserve">Ce langage fut </w:t>
-      </w:r>
-      <w:r>
-        <w:rPr>
-          <w:rFonts w:asciiTheme="majorHAnsi" w:hAnsiTheme="majorHAnsi"/>
-          <w:sz w:val="24"/>
-          <w:szCs w:val="24"/>
-        </w:rPr>
-        <w:lastRenderedPageBreak/>
-        <w:t>fusionné avec </w:t>
+        <w:t>Ce langage fut fusionné avec </w:t>
       </w:r>
       <w:hyperlink r:id="rId29" w:tooltip="Object Modeling Technique" w:history="1">
         <w:r>
@@ -13917,6 +14256,7 @@
           <w:szCs w:val="24"/>
           <w:lang w:eastAsia="fr-FR"/>
         </w:rPr>
+        <w:lastRenderedPageBreak/>
         <w:t>À ce jour, il existe </w:t>
       </w:r>
       <w:r>
@@ -14044,14 +14384,14 @@
         <w:pStyle w:val="Titre3"/>
         <w:ind w:left="1134" w:hanging="567"/>
       </w:pPr>
-      <w:bookmarkStart w:id="42" w:name="_Toc38900935"/>
+      <w:bookmarkStart w:id="43" w:name="_Toc38900935"/>
       <w:r>
         <w:t>Choix de la méthode d'analyse</w:t>
       </w:r>
       <w:r>
         <w:t xml:space="preserve"> et de conception</w:t>
       </w:r>
-      <w:bookmarkEnd w:id="42"/>
+      <w:bookmarkEnd w:id="43"/>
     </w:p>
     <w:p>
       <w:pPr>
@@ -14218,14 +14558,14 @@
       <w:pPr>
         <w:pStyle w:val="Titre2"/>
       </w:pPr>
-      <w:bookmarkStart w:id="43" w:name="_Toc38900936"/>
+      <w:bookmarkStart w:id="44" w:name="_Toc38900936"/>
       <w:r>
         <w:t>Spécifications fonctionnelle</w:t>
       </w:r>
       <w:r>
         <w:t>s</w:t>
       </w:r>
-      <w:bookmarkEnd w:id="43"/>
+      <w:bookmarkEnd w:id="44"/>
     </w:p>
     <w:p>
       <w:pPr>
@@ -14236,11 +14576,11 @@
         </w:numPr>
         <w:ind w:left="1134" w:hanging="567"/>
       </w:pPr>
-      <w:bookmarkStart w:id="44" w:name="_Toc38900937"/>
+      <w:bookmarkStart w:id="45" w:name="_Toc38900937"/>
       <w:r>
         <w:t>Identification des acteurs du système</w:t>
       </w:r>
-      <w:bookmarkEnd w:id="44"/>
+      <w:bookmarkEnd w:id="45"/>
     </w:p>
     <w:p>
       <w:pPr>
@@ -14274,7 +14614,7 @@
           <w:rFonts w:asciiTheme="majorHAnsi" w:hAnsiTheme="majorHAnsi"/>
           <w:sz w:val="28"/>
         </w:rPr>
-        <w:t>Le Directeur des Marchés Publics (DMP) : qui pourra visualiser à travers un tableau de bord les statiques sur le personnel</w:t>
+        <w:t xml:space="preserve">Le Directeur des Marchés Publics (DMP) : </w:t>
       </w:r>
     </w:p>
     <w:p>
@@ -14407,27 +14747,12 @@
       <w:r>
         <w:rPr>
           <w:rFonts w:asciiTheme="majorHAnsi" w:hAnsiTheme="majorHAnsi"/>
-          <w:sz w:val="28"/>
-        </w:rPr>
-        <w:t>Les agents</w:t>
-      </w:r>
-    </w:p>
-    <w:p>
-      <w:pPr>
-        <w:rPr>
-          <w:rFonts w:asciiTheme="majorHAnsi" w:hAnsiTheme="majorHAnsi"/>
-          <w:sz w:val="28"/>
-        </w:rPr>
-      </w:pPr>
-      <w:r>
-        <w:rPr>
-          <w:rFonts w:asciiTheme="majorHAnsi" w:hAnsiTheme="majorHAnsi"/>
           <w:noProof/>
           <w:sz w:val="28"/>
           <w:lang w:eastAsia="fr-FR"/>
         </w:rPr>
         <w:pict>
-          <v:shape id="_x0000_s1473" type="#_x0000_t202" style="position:absolute;margin-left:51.55pt;margin-top:11.7pt;width:343.2pt;height:302.35pt;z-index:251662336" filled="f" fillcolor="yellow" strokecolor="#03c">
+          <v:shape id="_x0000_s1473" type="#_x0000_t202" style="position:absolute;left:0;text-align:left;margin-left:49.55pt;margin-top:22.2pt;width:343.2pt;height:233.95pt;z-index:251662336" filled="f" fillcolor="yellow" strokecolor="#03c">
             <v:textbox style="mso-next-textbox:#_x0000_s1473">
               <w:txbxContent>
                 <w:p>
@@ -14438,9 +14763,9 @@
                     </w:rPr>
                     <w:drawing>
                       <wp:inline distT="0" distB="0" distL="0" distR="0">
-                        <wp:extent cx="3581400" cy="3787140"/>
+                        <wp:extent cx="4166235" cy="2876271"/>
                         <wp:effectExtent l="0" t="0" r="0" b="0"/>
-                        <wp:docPr id="77" name="Image 77"/>
+                        <wp:docPr id="5" name="Image 5" descr="D:\INFORMATIQUE\Cours\CEFIVE\Projet-Prof\CEFIVE-Rapport-ProjetProf\Rapport stage\models\staffadmin_context_dgrm.JPG"/>
                         <wp:cNvGraphicFramePr>
                           <a:graphicFrameLocks xmlns:a="http://schemas.openxmlformats.org/drawingml/2006/main" noChangeAspect="1"/>
                         </wp:cNvGraphicFramePr>
@@ -14448,7 +14773,7 @@
                           <a:graphicData uri="http://schemas.openxmlformats.org/drawingml/2006/picture">
                             <pic:pic xmlns:pic="http://schemas.openxmlformats.org/drawingml/2006/picture">
                               <pic:nvPicPr>
-                                <pic:cNvPr id="0" name="Picture 3"/>
+                                <pic:cNvPr id="0" name="Picture 3" descr="D:\INFORMATIQUE\Cours\CEFIVE\Projet-Prof\CEFIVE-Rapport-ProjetProf\Rapport stage\models\staffadmin_context_dgrm.JPG"/>
                                 <pic:cNvPicPr>
                                   <a:picLocks noChangeAspect="1" noChangeArrowheads="1"/>
                                 </pic:cNvPicPr>
@@ -14469,7 +14794,7 @@
                               <pic:spPr bwMode="auto">
                                 <a:xfrm>
                                   <a:off x="0" y="0"/>
-                                  <a:ext cx="3581400" cy="3787140"/>
+                                  <a:ext cx="4166235" cy="2876271"/>
                                 </a:xfrm>
                                 <a:prstGeom prst="rect">
                                   <a:avLst/>
@@ -14491,22 +14816,13 @@
           </v:shape>
         </w:pict>
       </w:r>
-    </w:p>
-    <w:p>
-      <w:pPr>
+      <w:r>
         <w:rPr>
           <w:rFonts w:asciiTheme="majorHAnsi" w:hAnsiTheme="majorHAnsi"/>
           <w:sz w:val="28"/>
         </w:rPr>
-      </w:pPr>
-    </w:p>
-    <w:p>
-      <w:pPr>
-        <w:rPr>
-          <w:rFonts w:asciiTheme="majorHAnsi" w:hAnsiTheme="majorHAnsi"/>
-          <w:sz w:val="28"/>
-        </w:rPr>
-      </w:pPr>
+        <w:t>Les agents</w:t>
+      </w:r>
     </w:p>
     <w:p>
       <w:pPr>
@@ -14624,11 +14940,130 @@
         <w:pStyle w:val="Titre3"/>
         <w:ind w:left="1134" w:hanging="567"/>
       </w:pPr>
-      <w:bookmarkStart w:id="45" w:name="_Toc38900938"/>
-      <w:r>
-        <w:t>Identification des cas d'utilisation</w:t>
-      </w:r>
-      <w:bookmarkEnd w:id="45"/>
+      <w:bookmarkStart w:id="46" w:name="_Toc38900938"/>
+      <w:r>
+        <w:t xml:space="preserve">Identification des </w:t>
+      </w:r>
+      <w:bookmarkEnd w:id="46"/>
+      <w:r>
+        <w:t>packages du système</w:t>
+      </w:r>
+    </w:p>
+    <w:p>
+      <w:pPr>
+        <w:jc w:val="both"/>
+        <w:rPr>
+          <w:rFonts w:asciiTheme="majorHAnsi" w:hAnsiTheme="majorHAnsi"/>
+          <w:sz w:val="24"/>
+          <w:szCs w:val="24"/>
+        </w:rPr>
+      </w:pPr>
+      <w:r>
+        <w:rPr>
+          <w:rFonts w:asciiTheme="majorHAnsi" w:hAnsiTheme="majorHAnsi"/>
+          <w:sz w:val="24"/>
+          <w:szCs w:val="24"/>
+        </w:rPr>
+        <w:t xml:space="preserve">Lorsque nous sommes en présence d’un système de grande taille, il peut être intéressant de le décomposer en plusieurs parties (appelées </w:t>
+      </w:r>
+      <w:r>
+        <w:rPr>
+          <w:rFonts w:asciiTheme="majorHAnsi" w:hAnsiTheme="majorHAnsi"/>
+          <w:sz w:val="24"/>
+          <w:szCs w:val="24"/>
+        </w:rPr>
+        <w:t>package</w:t>
+      </w:r>
+      <w:r>
+        <w:rPr>
+          <w:rFonts w:asciiTheme="majorHAnsi" w:hAnsiTheme="majorHAnsi"/>
+          <w:sz w:val="24"/>
+          <w:szCs w:val="24"/>
+        </w:rPr>
+        <w:t xml:space="preserve">). Un </w:t>
+      </w:r>
+      <w:r>
+        <w:rPr>
+          <w:rFonts w:asciiTheme="majorHAnsi" w:hAnsiTheme="majorHAnsi"/>
+          <w:sz w:val="24"/>
+          <w:szCs w:val="24"/>
+        </w:rPr>
+        <w:t>package</w:t>
+      </w:r>
+      <w:r>
+        <w:rPr>
+          <w:rFonts w:asciiTheme="majorHAnsi" w:hAnsiTheme="majorHAnsi"/>
+          <w:sz w:val="24"/>
+          <w:szCs w:val="24"/>
+        </w:rPr>
+        <w:t xml:space="preserve"> est donc un regroupement de différents éléments d’un système (regroupement de classes, diagrammes, fonctions, interfaces…). Cela permet de clarifier le modèle en l’organisant. Il est représenté par un dossier avec son nom à l’intérieur</w:t>
+      </w:r>
+      <w:r>
+        <w:rPr>
+          <w:rFonts w:asciiTheme="majorHAnsi" w:hAnsiTheme="majorHAnsi"/>
+          <w:sz w:val="24"/>
+          <w:szCs w:val="24"/>
+        </w:rPr>
+        <w:t>.</w:t>
+      </w:r>
+    </w:p>
+    <w:p>
+      <w:pPr>
+        <w:jc w:val="both"/>
+      </w:pPr>
+      <w:r>
+        <w:t xml:space="preserve">Le diagramme de </w:t>
+      </w:r>
+      <w:r>
+        <w:t>package</w:t>
+      </w:r>
+      <w:r>
+        <w:t xml:space="preserve">s est un diagramme structurel (statique) d’UML qui représente les </w:t>
+      </w:r>
+      <w:r>
+        <w:t>package</w:t>
+      </w:r>
+      <w:r>
+        <w:t>s (ou espaces de noms) composant un système</w:t>
+      </w:r>
+    </w:p>
+    <w:p>
+      <w:pPr>
+        <w:jc w:val="both"/>
+        <w:rPr>
+          <w:rFonts w:asciiTheme="majorHAnsi" w:hAnsiTheme="majorHAnsi"/>
+          <w:sz w:val="24"/>
+          <w:szCs w:val="24"/>
+        </w:rPr>
+      </w:pPr>
+      <w:r>
+        <w:rPr>
+          <w:rFonts w:ascii="Arial" w:hAnsi="Arial" w:cs="Arial"/>
+          <w:sz w:val="21"/>
+          <w:szCs w:val="21"/>
+          <w:shd w:val="clear" w:color="auto" w:fill="FFFFFF"/>
+        </w:rPr>
+        <w:t>on peut découper le futur logiciel en parties distinctes, en fonction des « familles » de fonctionnalités et de façon à pouvoir les analyser séparément. Chacune de ces parties correspond à un domaine fonctionnel ou </w:t>
+      </w:r>
+      <w:r>
+        <w:rPr>
+          <w:rStyle w:val="lev"/>
+          <w:rFonts w:ascii="Arial" w:hAnsi="Arial" w:cs="Arial"/>
+          <w:sz w:val="21"/>
+          <w:szCs w:val="21"/>
+          <w:shd w:val="clear" w:color="auto" w:fill="FFFFFF"/>
+        </w:rPr>
+        <w:t>package</w:t>
+      </w:r>
+      <w:r>
+        <w:rPr>
+          <w:rFonts w:ascii="Arial" w:hAnsi="Arial" w:cs="Arial"/>
+          <w:sz w:val="21"/>
+          <w:szCs w:val="21"/>
+          <w:shd w:val="clear" w:color="auto" w:fill="FFFFFF"/>
+        </w:rPr>
+        <w:t>.</w:t>
+      </w:r>
     </w:p>
     <w:p>
       <w:r>
@@ -14637,11 +15072,10 @@
           <w:lang w:eastAsia="fr-FR"/>
         </w:rPr>
         <w:pict>
-          <v:shape id="_x0000_s1647" type="#_x0000_t202" style="position:absolute;margin-left:-18.65pt;margin-top:19.8pt;width:490.2pt;height:496.2pt;z-index:251665408">
+          <v:shape id="_x0000_s1647" type="#_x0000_t202" style="position:absolute;margin-left:6.15pt;margin-top:12.2pt;width:385.4pt;height:372.6pt;z-index:251665408">
             <v:textbox style="mso-next-textbox:#_x0000_s1647">
               <w:txbxContent>
                 <w:p>
-                  <w:bookmarkStart w:id="46" w:name="_GoBack"/>
                   <w:r>
                     <w:rPr>
                       <w:noProof/>
@@ -14649,9 +15083,9 @@
                     </w:rPr>
                     <w:drawing>
                       <wp:inline distT="0" distB="0" distL="0" distR="0">
-                        <wp:extent cx="5859780" cy="6042660"/>
+                        <wp:extent cx="4551680" cy="4693920"/>
                         <wp:effectExtent l="0" t="0" r="0" b="0"/>
-                        <wp:docPr id="111" name="Image 111"/>
+                        <wp:docPr id="1" name="Image 1" descr="D:\INFORMATIQUE\Cours\CEFIVE\Projet-Prof\CEFIVE-Rapport-ProjetProf\Rapport stage\models\staffadmin_package_dgrm.JPG"/>
                         <wp:cNvGraphicFramePr>
                           <a:graphicFrameLocks xmlns:a="http://schemas.openxmlformats.org/drawingml/2006/main" noChangeAspect="1"/>
                         </wp:cNvGraphicFramePr>
@@ -14659,7 +15093,7 @@
                           <a:graphicData uri="http://schemas.openxmlformats.org/drawingml/2006/picture">
                             <pic:pic xmlns:pic="http://schemas.openxmlformats.org/drawingml/2006/picture">
                               <pic:nvPicPr>
-                                <pic:cNvPr id="0" name="Picture 1"/>
+                                <pic:cNvPr id="0" name="Picture 1" descr="D:\INFORMATIQUE\Cours\CEFIVE\Projet-Prof\CEFIVE-Rapport-ProjetProf\Rapport stage\models\staffadmin_package_dgrm.JPG"/>
                                 <pic:cNvPicPr>
                                   <a:picLocks noChangeAspect="1" noChangeArrowheads="1"/>
                                 </pic:cNvPicPr>
@@ -14680,7 +15114,7 @@
                               <pic:spPr bwMode="auto">
                                 <a:xfrm>
                                   <a:off x="0" y="0"/>
-                                  <a:ext cx="5859780" cy="6042660"/>
+                                  <a:ext cx="4551680" cy="4693920"/>
                                 </a:xfrm>
                                 <a:prstGeom prst="rect">
                                   <a:avLst/>
@@ -14696,7 +15130,6 @@
                       </wp:inline>
                     </w:drawing>
                   </w:r>
-                  <w:bookmarkEnd w:id="46"/>
                 </w:p>
               </w:txbxContent>
             </v:textbox>
@@ -14719,10 +15152,43 @@
     <w:p/>
     <w:p/>
     <w:p/>
+    <w:p>
+      <w:pPr>
+        <w:pStyle w:val="NormalWeb"/>
+        <w:spacing w:before="0" w:beforeAutospacing="0" w:after="0" w:afterAutospacing="0"/>
+        <w:jc w:val="center"/>
+        <w:rPr>
+          <w:rFonts w:ascii="Cambria" w:eastAsia="Cambria" w:hAnsi="Cambria" w:cstheme="minorBidi"/>
+          <w:b/>
+          <w:bCs/>
+          <w:color w:val="000000"/>
+          <w:sz w:val="22"/>
+          <w:szCs w:val="22"/>
+        </w:rPr>
+      </w:pPr>
+      <w:r>
+        <w:rPr>
+          <w:rFonts w:ascii="Cambria" w:eastAsia="Cambria" w:hAnsi="Cambria" w:cstheme="minorBidi"/>
+          <w:b/>
+          <w:bCs/>
+          <w:color w:val="000000"/>
+          <w:sz w:val="22"/>
+          <w:szCs w:val="22"/>
+        </w:rPr>
+        <w:t>Diagramme de package</w:t>
+      </w:r>
+    </w:p>
     <w:p/>
     <w:p/>
-    <w:p/>
-    <w:p/>
+    <w:p>
+      <w:pPr>
+        <w:pStyle w:val="Titre3"/>
+        <w:ind w:left="1134" w:hanging="567"/>
+      </w:pPr>
+      <w:r>
+        <w:t>Identification des cas d'utilisation</w:t>
+      </w:r>
+    </w:p>
     <w:p/>
     <w:p/>
     <w:p/>
@@ -14831,22 +15297,16 @@
     <w:p>
       <w:pPr>
         <w:pStyle w:val="Titre4"/>
-        <w:numPr>
-          <w:ilvl w:val="1"/>
-          <w:numId w:val="40"/>
-        </w:numPr>
         <w:spacing w:before="0"/>
-      </w:pPr>
-      <w:r>
+        <w:ind w:left="1134" w:firstLine="0"/>
+      </w:pPr>
+      <w:r>
+        <w:lastRenderedPageBreak/>
         <w:t>Package départ</w:t>
       </w:r>
     </w:p>
     <w:p>
       <w:r>
-        <w:rPr>
-          <w:noProof/>
-          <w:lang w:eastAsia="fr-FR"/>
-        </w:rPr>
         <w:pict>
           <v:shape id="_x0000_s1761" type="#_x0000_t202" style="position:absolute;margin-left:17.55pt;margin-top:3.3pt;width:418.4pt;height:178.8pt;z-index:251670528">
             <v:textbox>
@@ -14919,13 +15379,184 @@
     <w:p/>
     <w:p/>
     <w:p/>
+    <w:p>
+      <w:pPr>
+        <w:pStyle w:val="Titre4"/>
+        <w:spacing w:before="0"/>
+        <w:ind w:left="1134" w:firstLine="0"/>
+      </w:pPr>
+      <w:r>
+        <w:rPr>
+          <w:noProof/>
+          <w:lang w:eastAsia="fr-FR"/>
+        </w:rPr>
+        <w:pict>
+          <v:group id="_x0000_s1765" style="position:absolute;left:0;text-align:left;margin-left:-43.65pt;margin-top:20.6pt;width:506.4pt;height:268pt;z-index:251673600" coordorigin="544,1688" coordsize="10128,5360">
+            <v:shape id="_x0000_s1763" type="#_x0000_t202" style="position:absolute;left:544;top:1688;width:10128;height:5360">
+              <v:textbox style="mso-next-textbox:#_x0000_s1763">
+                <w:txbxContent>
+                  <w:p>
+                    <w:r>
+                      <w:rPr>
+                        <w:noProof/>
+                        <w:lang w:eastAsia="fr-FR"/>
+                      </w:rPr>
+                      <w:drawing>
+                        <wp:inline distT="0" distB="0" distL="0" distR="0">
+                          <wp:extent cx="6238875" cy="2975997"/>
+                          <wp:effectExtent l="0" t="0" r="0" b="0"/>
+                          <wp:docPr id="6" name="Image 6" descr="D:\INFORMATIQUE\Cours\CEFIVE\Projet-Prof\CEFIVE-Rapport-ProjetProf\Rapport stage\models\staffadmin_conge_usecases_dgrm.JPG"/>
+                          <wp:cNvGraphicFramePr>
+                            <a:graphicFrameLocks xmlns:a="http://schemas.openxmlformats.org/drawingml/2006/main" noChangeAspect="1"/>
+                          </wp:cNvGraphicFramePr>
+                          <a:graphic xmlns:a="http://schemas.openxmlformats.org/drawingml/2006/main">
+                            <a:graphicData uri="http://schemas.openxmlformats.org/drawingml/2006/picture">
+                              <pic:pic xmlns:pic="http://schemas.openxmlformats.org/drawingml/2006/picture">
+                                <pic:nvPicPr>
+                                  <pic:cNvPr id="0" name="Picture 1" descr="D:\INFORMATIQUE\Cours\CEFIVE\Projet-Prof\CEFIVE-Rapport-ProjetProf\Rapport stage\models\staffadmin_conge_usecases_dgrm.JPG"/>
+                                  <pic:cNvPicPr>
+                                    <a:picLocks noChangeAspect="1" noChangeArrowheads="1"/>
+                                  </pic:cNvPicPr>
+                                </pic:nvPicPr>
+                                <pic:blipFill>
+                                  <a:blip r:embed="rId37">
+                                    <a:extLst>
+                                      <a:ext uri="{28A0092B-C50C-407E-A947-70E740481C1C}">
+                                        <a14:useLocalDpi xmlns:a14="http://schemas.microsoft.com/office/drawing/2010/main" val="0"/>
+                                      </a:ext>
+                                    </a:extLst>
+                                  </a:blip>
+                                  <a:srcRect/>
+                                  <a:stretch>
+                                    <a:fillRect/>
+                                  </a:stretch>
+                                </pic:blipFill>
+                                <pic:spPr bwMode="auto">
+                                  <a:xfrm>
+                                    <a:off x="0" y="0"/>
+                                    <a:ext cx="6238875" cy="2975997"/>
+                                  </a:xfrm>
+                                  <a:prstGeom prst="rect">
+                                    <a:avLst/>
+                                  </a:prstGeom>
+                                  <a:noFill/>
+                                  <a:ln>
+                                    <a:noFill/>
+                                  </a:ln>
+                                </pic:spPr>
+                              </pic:pic>
+                            </a:graphicData>
+                          </a:graphic>
+                        </wp:inline>
+                      </w:drawing>
+                    </w:r>
+                  </w:p>
+                </w:txbxContent>
+              </v:textbox>
+            </v:shape>
+            <v:shape id="_x0000_s1764" type="#_x0000_t202" style="position:absolute;left:2920;top:6496;width:6336;height:456" filled="f">
+              <v:textbox style="mso-next-textbox:#_x0000_s1764">
+                <w:txbxContent>
+                  <w:p>
+                    <w:pPr>
+                      <w:rPr>
+                        <w:rFonts w:asciiTheme="majorHAnsi" w:hAnsiTheme="majorHAnsi"/>
+                        <w:b/>
+                        <w:sz w:val="20"/>
+                      </w:rPr>
+                    </w:pPr>
+                    <w:r>
+                      <w:rPr>
+                        <w:rFonts w:asciiTheme="majorHAnsi" w:hAnsiTheme="majorHAnsi"/>
+                        <w:b/>
+                        <w:sz w:val="20"/>
+                      </w:rPr>
+                      <w:t>Diagramme des cas d’utilisation du package congé</w:t>
+                    </w:r>
+                  </w:p>
+                </w:txbxContent>
+              </v:textbox>
+            </v:shape>
+          </v:group>
+        </w:pict>
+      </w:r>
+      <w:r>
+        <w:t>Package congé</w:t>
+      </w:r>
+    </w:p>
     <w:p/>
+    <w:p/>
+    <w:p/>
+    <w:p/>
+    <w:p/>
+    <w:p/>
+    <w:p/>
+    <w:p/>
+    <w:p/>
+    <w:p/>
+    <w:p/>
+    <w:p>
+      <w:pPr>
+        <w:pStyle w:val="Titre4"/>
+        <w:spacing w:before="0"/>
+        <w:ind w:left="1134" w:firstLine="0"/>
+      </w:pPr>
+      <w:r>
+        <w:t>Package absence</w:t>
+      </w:r>
+    </w:p>
+    <w:p/>
+    <w:p/>
+    <w:p/>
+    <w:p>
+      <w:pPr>
+        <w:pStyle w:val="Titre4"/>
+        <w:spacing w:before="0"/>
+        <w:ind w:left="1134" w:firstLine="0"/>
+      </w:pPr>
+      <w:r>
+        <w:t>Package demande d’actes</w:t>
+      </w:r>
+    </w:p>
+    <w:p>
+      <w:pPr>
+        <w:pStyle w:val="Titre4"/>
+        <w:spacing w:before="0"/>
+        <w:ind w:left="1134" w:firstLine="0"/>
+      </w:pPr>
+      <w:r>
+        <w:t>Package promotion</w:t>
+      </w:r>
+    </w:p>
+    <w:p>
+      <w:pPr>
+        <w:pStyle w:val="Titre4"/>
+        <w:spacing w:before="0"/>
+        <w:ind w:left="1134" w:firstLine="0"/>
+      </w:pPr>
+      <w:r>
+        <w:t>Package nomination</w:t>
+      </w:r>
+    </w:p>
+    <w:p>
+      <w:pPr>
+        <w:pStyle w:val="Titre4"/>
+        <w:spacing w:before="0"/>
+        <w:ind w:left="1134" w:firstLine="0"/>
+      </w:pPr>
+      <w:r>
+        <w:t>Package dashboard</w:t>
+      </w:r>
+    </w:p>
+    <w:p/>
+    <w:p/>
     <w:p>
       <w:pPr>
         <w:pStyle w:val="Titre2"/>
       </w:pPr>
       <w:bookmarkStart w:id="48" w:name="_Toc38900940"/>
       <w:r>
+        <w:lastRenderedPageBreak/>
         <w:t>Conception du système</w:t>
       </w:r>
       <w:bookmarkEnd w:id="48"/>
@@ -22712,6 +23343,27 @@
     <w:lvlOverride w:ilvl="8">
       <w:startOverride w:val="1"/>
     </w:lvlOverride>
+  </w:num>
+  <w:num w:numId="41">
+    <w:abstractNumId w:val="18"/>
+  </w:num>
+  <w:num w:numId="42">
+    <w:abstractNumId w:val="18"/>
+  </w:num>
+  <w:num w:numId="43">
+    <w:abstractNumId w:val="18"/>
+  </w:num>
+  <w:num w:numId="44">
+    <w:abstractNumId w:val="18"/>
+  </w:num>
+  <w:num w:numId="45">
+    <w:abstractNumId w:val="18"/>
+  </w:num>
+  <w:num w:numId="46">
+    <w:abstractNumId w:val="18"/>
+  </w:num>
+  <w:num w:numId="47">
+    <w:abstractNumId w:val="18"/>
   </w:num>
   <w:numIdMacAtCleanup w:val="17"/>
 </w:numbering>
@@ -23330,6 +23982,7 @@
   <w:style w:type="character" w:default="1" w:styleId="Policepardfaut">
     <w:name w:val="Default Paragraph Font"/>
     <w:uiPriority w:val="1"/>
+    <w:semiHidden/>
     <w:unhideWhenUsed/>
   </w:style>
   <w:style w:type="table" w:default="1" w:styleId="TableauNormal">
@@ -24194,7 +24847,7 @@
 </file>
 
 <file path=customXml/itemProps1.xml><?xml version="1.0" encoding="utf-8"?>
-<ds:datastoreItem xmlns:ds="http://schemas.openxmlformats.org/officeDocument/2006/customXml" ds:itemID="{D774F035-451A-4F2A-AB74-07A61E2175A4}">
+<ds:datastoreItem xmlns:ds="http://schemas.openxmlformats.org/officeDocument/2006/customXml" ds:itemID="{164D630A-9A36-4CE4-8796-581D00F6D1AA}">
   <ds:schemaRefs>
     <ds:schemaRef ds:uri="http://schemas.openxmlformats.org/officeDocument/2006/bibliography"/>
   </ds:schemaRefs>

</xml_diff>